<commit_message>
[17/03 9:30h] Adjuntar nuevas dailys en documentación Scrum
</commit_message>
<xml_diff>
--- a/Scrum/minutas/2025-03-13 Sprint1 Daily2.docx
+++ b/Scrum/minutas/2025-03-13 Sprint1 Daily2.docx
@@ -151,7 +151,7 @@
           <w:u w:val="single"/>
           <w:lang w:val="en-US" w:eastAsia="es-CR"/>
         </w:rPr>
-        <w:t>2</w:t>
+        <w:t>3</w:t>
       </w:r>
       <w:r>
         <w:rPr>
@@ -1149,48 +1149,928 @@
         <w:t>Reporte de Avance por Participante</w:t>
       </w:r>
     </w:p>
-    <w:p>
-      <w:pPr>
-        <w:pStyle w:val="Prrafodelista"/>
-        <w:shd w:val="clear" w:color="auto" w:fill="FFFFFF"/>
-        <w:spacing w:before="100" w:beforeAutospacing="1" w:line="276" w:lineRule="auto"/>
-        <w:rPr>
-          <w:rFonts w:ascii="Arial" w:eastAsia="Arial Unicode MS" w:hAnsi="Arial" w:cs="Arial"/>
-          <w:sz w:val="24"/>
-          <w:szCs w:val="24"/>
-          <w:lang w:val="es-ES"/>
-        </w:rPr>
-      </w:pPr>
-      <w:r>
-        <w:rPr>
-          <w:rFonts w:ascii="Arial" w:eastAsia="Arial Unicode MS" w:hAnsi="Arial" w:cs="Arial"/>
-          <w:sz w:val="24"/>
-          <w:szCs w:val="24"/>
-          <w:lang w:val="es-ES"/>
-        </w:rPr>
-        <w:t>Todos lograron completar sus tareas asignadas el día anterior (</w:t>
-      </w:r>
-      <w:proofErr w:type="spellStart"/>
-      <w:r>
-        <w:rPr>
-          <w:rFonts w:ascii="Arial" w:eastAsia="Arial Unicode MS" w:hAnsi="Arial" w:cs="Arial"/>
-          <w:sz w:val="24"/>
-          <w:szCs w:val="24"/>
-          <w:lang w:val="es-ES"/>
-        </w:rPr>
-        <w:t>Daily</w:t>
-      </w:r>
-      <w:proofErr w:type="spellEnd"/>
-      <w:r>
-        <w:rPr>
-          <w:rFonts w:ascii="Arial" w:eastAsia="Arial Unicode MS" w:hAnsi="Arial" w:cs="Arial"/>
-          <w:sz w:val="24"/>
-          <w:szCs w:val="24"/>
-          <w:lang w:val="es-ES"/>
-        </w:rPr>
-        <w:t xml:space="preserve"> 1). El único caso un poco distinto fue Jordi, quien completó al 100% una de las tareas y otra la dejó en 80%.</w:t>
-      </w:r>
-    </w:p>
+    <w:tbl>
+      <w:tblPr>
+        <w:tblW w:w="0" w:type="auto"/>
+        <w:tblInd w:w="418" w:type="dxa"/>
+        <w:tblCellMar>
+          <w:top w:w="15" w:type="dxa"/>
+          <w:left w:w="15" w:type="dxa"/>
+          <w:bottom w:w="15" w:type="dxa"/>
+          <w:right w:w="15" w:type="dxa"/>
+        </w:tblCellMar>
+        <w:tblLook w:val="04A0" w:firstRow="1" w:lastRow="0" w:firstColumn="1" w:lastColumn="0" w:noHBand="0" w:noVBand="1"/>
+      </w:tblPr>
+      <w:tblGrid>
+        <w:gridCol w:w="2892"/>
+        <w:gridCol w:w="2278"/>
+        <w:gridCol w:w="2340"/>
+        <w:gridCol w:w="2878"/>
+      </w:tblGrid>
+      <w:tr>
+        <w:trPr>
+          <w:trHeight w:val="375"/>
+        </w:trPr>
+        <w:tc>
+          <w:tcPr>
+            <w:tcW w:w="2892" w:type="dxa"/>
+            <w:tcBorders>
+              <w:top w:val="single" w:sz="6" w:space="0" w:color="000000"/>
+              <w:left w:val="single" w:sz="6" w:space="0" w:color="000000"/>
+              <w:bottom w:val="single" w:sz="6" w:space="0" w:color="000000"/>
+              <w:right w:val="single" w:sz="6" w:space="0" w:color="000000"/>
+            </w:tcBorders>
+            <w:shd w:val="clear" w:color="auto" w:fill="D1D1D1"/>
+            <w:tcMar>
+              <w:top w:w="0" w:type="dxa"/>
+              <w:left w:w="100" w:type="dxa"/>
+              <w:bottom w:w="0" w:type="dxa"/>
+              <w:right w:w="100" w:type="dxa"/>
+            </w:tcMar>
+            <w:hideMark/>
+          </w:tcPr>
+          <w:p>
+            <w:pPr>
+              <w:spacing w:before="240" w:after="240"/>
+              <w:jc w:val="center"/>
+              <w:rPr>
+                <w:rFonts w:ascii="Arial" w:hAnsi="Arial" w:cs="Arial"/>
+                <w:sz w:val="24"/>
+                <w:szCs w:val="24"/>
+                <w:lang w:val="es-CR" w:eastAsia="es-CR"/>
+              </w:rPr>
+            </w:pPr>
+            <w:r>
+              <w:rPr>
+                <w:rFonts w:ascii="Arial" w:hAnsi="Arial" w:cs="Arial"/>
+                <w:b/>
+                <w:bCs/>
+                <w:color w:val="000000"/>
+                <w:sz w:val="22"/>
+                <w:szCs w:val="22"/>
+                <w:lang w:val="es-CR" w:eastAsia="es-CR"/>
+              </w:rPr>
+              <w:t>Integrante</w:t>
+            </w:r>
+          </w:p>
+        </w:tc>
+        <w:tc>
+          <w:tcPr>
+            <w:tcW w:w="2278" w:type="dxa"/>
+            <w:tcBorders>
+              <w:top w:val="single" w:sz="6" w:space="0" w:color="000000"/>
+              <w:left w:val="single" w:sz="6" w:space="0" w:color="000000"/>
+              <w:bottom w:val="single" w:sz="6" w:space="0" w:color="000000"/>
+              <w:right w:val="single" w:sz="6" w:space="0" w:color="000000"/>
+            </w:tcBorders>
+            <w:shd w:val="clear" w:color="auto" w:fill="D1D1D1"/>
+            <w:tcMar>
+              <w:top w:w="0" w:type="dxa"/>
+              <w:left w:w="100" w:type="dxa"/>
+              <w:bottom w:w="0" w:type="dxa"/>
+              <w:right w:w="100" w:type="dxa"/>
+            </w:tcMar>
+            <w:hideMark/>
+          </w:tcPr>
+          <w:p>
+            <w:pPr>
+              <w:spacing w:before="240" w:after="240"/>
+              <w:jc w:val="center"/>
+              <w:rPr>
+                <w:rFonts w:ascii="Arial" w:hAnsi="Arial" w:cs="Arial"/>
+                <w:sz w:val="24"/>
+                <w:szCs w:val="24"/>
+                <w:lang w:val="es-CR" w:eastAsia="es-CR"/>
+              </w:rPr>
+            </w:pPr>
+            <w:r>
+              <w:rPr>
+                <w:rFonts w:ascii="Arial" w:hAnsi="Arial" w:cs="Arial"/>
+                <w:b/>
+                <w:bCs/>
+                <w:color w:val="000000"/>
+                <w:sz w:val="22"/>
+                <w:szCs w:val="22"/>
+                <w:lang w:val="es-CR" w:eastAsia="es-CR"/>
+              </w:rPr>
+              <w:t>Trabajo día previo</w:t>
+            </w:r>
+          </w:p>
+        </w:tc>
+        <w:tc>
+          <w:tcPr>
+            <w:tcW w:w="2340" w:type="dxa"/>
+            <w:tcBorders>
+              <w:top w:val="single" w:sz="6" w:space="0" w:color="000000"/>
+              <w:left w:val="single" w:sz="6" w:space="0" w:color="000000"/>
+              <w:bottom w:val="single" w:sz="6" w:space="0" w:color="000000"/>
+              <w:right w:val="single" w:sz="6" w:space="0" w:color="000000"/>
+            </w:tcBorders>
+            <w:shd w:val="clear" w:color="auto" w:fill="D1D1D1"/>
+          </w:tcPr>
+          <w:p>
+            <w:pPr>
+              <w:spacing w:before="240" w:after="240"/>
+              <w:jc w:val="center"/>
+              <w:rPr>
+                <w:rFonts w:ascii="Arial" w:hAnsi="Arial" w:cs="Arial"/>
+                <w:b/>
+                <w:bCs/>
+                <w:color w:val="000000"/>
+                <w:sz w:val="22"/>
+                <w:szCs w:val="22"/>
+                <w:lang w:val="es-CR" w:eastAsia="es-CR"/>
+              </w:rPr>
+            </w:pPr>
+            <w:r>
+              <w:rPr>
+                <w:rFonts w:ascii="Arial" w:hAnsi="Arial" w:cs="Arial"/>
+                <w:b/>
+                <w:bCs/>
+                <w:color w:val="000000"/>
+                <w:sz w:val="22"/>
+                <w:szCs w:val="22"/>
+                <w:lang w:val="es-CR" w:eastAsia="es-CR"/>
+              </w:rPr>
+              <w:t>Trabajo día actual</w:t>
+            </w:r>
+          </w:p>
+        </w:tc>
+        <w:tc>
+          <w:tcPr>
+            <w:tcW w:w="2878" w:type="dxa"/>
+            <w:tcBorders>
+              <w:top w:val="single" w:sz="6" w:space="0" w:color="000000"/>
+              <w:left w:val="single" w:sz="6" w:space="0" w:color="000000"/>
+              <w:bottom w:val="single" w:sz="6" w:space="0" w:color="000000"/>
+              <w:right w:val="single" w:sz="6" w:space="0" w:color="000000"/>
+            </w:tcBorders>
+            <w:shd w:val="clear" w:color="auto" w:fill="D1D1D1"/>
+            <w:tcMar>
+              <w:top w:w="0" w:type="dxa"/>
+              <w:left w:w="100" w:type="dxa"/>
+              <w:bottom w:w="0" w:type="dxa"/>
+              <w:right w:w="100" w:type="dxa"/>
+            </w:tcMar>
+            <w:hideMark/>
+          </w:tcPr>
+          <w:p>
+            <w:pPr>
+              <w:spacing w:before="240" w:after="240"/>
+              <w:jc w:val="center"/>
+              <w:rPr>
+                <w:rFonts w:ascii="Arial" w:hAnsi="Arial" w:cs="Arial"/>
+                <w:sz w:val="24"/>
+                <w:szCs w:val="24"/>
+                <w:lang w:val="es-CR" w:eastAsia="es-CR"/>
+              </w:rPr>
+            </w:pPr>
+            <w:r>
+              <w:rPr>
+                <w:rFonts w:ascii="Arial" w:hAnsi="Arial" w:cs="Arial"/>
+                <w:b/>
+                <w:bCs/>
+                <w:color w:val="000000"/>
+                <w:sz w:val="22"/>
+                <w:szCs w:val="22"/>
+                <w:lang w:val="es-CR" w:eastAsia="es-CR"/>
+              </w:rPr>
+              <w:t>Bloqueos / Impedimentos</w:t>
+            </w:r>
+          </w:p>
+        </w:tc>
+      </w:tr>
+      <w:tr>
+        <w:trPr>
+          <w:trHeight w:val="375"/>
+        </w:trPr>
+        <w:tc>
+          <w:tcPr>
+            <w:tcW w:w="2892" w:type="dxa"/>
+            <w:tcBorders>
+              <w:top w:val="single" w:sz="6" w:space="0" w:color="000000"/>
+              <w:left w:val="single" w:sz="6" w:space="0" w:color="000000"/>
+              <w:bottom w:val="single" w:sz="6" w:space="0" w:color="000000"/>
+              <w:right w:val="single" w:sz="6" w:space="0" w:color="000000"/>
+            </w:tcBorders>
+            <w:tcMar>
+              <w:top w:w="0" w:type="dxa"/>
+              <w:left w:w="100" w:type="dxa"/>
+              <w:bottom w:w="0" w:type="dxa"/>
+              <w:right w:w="100" w:type="dxa"/>
+            </w:tcMar>
+            <w:hideMark/>
+          </w:tcPr>
+          <w:p>
+            <w:pPr>
+              <w:spacing w:before="240" w:after="240"/>
+              <w:ind w:right="405"/>
+              <w:rPr>
+                <w:rFonts w:ascii="Arial" w:hAnsi="Arial" w:cs="Arial"/>
+                <w:sz w:val="22"/>
+                <w:szCs w:val="22"/>
+                <w:lang w:val="en-US" w:eastAsia="es-CR"/>
+              </w:rPr>
+            </w:pPr>
+            <w:r>
+              <w:rPr>
+                <w:rFonts w:ascii="Arial" w:hAnsi="Arial" w:cs="Arial"/>
+                <w:color w:val="000000"/>
+                <w:sz w:val="22"/>
+                <w:szCs w:val="22"/>
+                <w:lang w:val="es-CR" w:eastAsia="es-CR"/>
+              </w:rPr>
+              <w:t>Jamyr</w:t>
+            </w:r>
+            <w:r>
+              <w:rPr>
+                <w:rFonts w:ascii="Arial" w:hAnsi="Arial" w:cs="Arial"/>
+                <w:color w:val="000000"/>
+                <w:sz w:val="22"/>
+                <w:szCs w:val="22"/>
+                <w:lang w:val="es-CR" w:eastAsia="es-CR"/>
+              </w:rPr>
+              <w:t xml:space="preserve"> González García</w:t>
+            </w:r>
+          </w:p>
+        </w:tc>
+        <w:tc>
+          <w:tcPr>
+            <w:tcW w:w="2278" w:type="dxa"/>
+            <w:tcBorders>
+              <w:top w:val="single" w:sz="6" w:space="0" w:color="000000"/>
+              <w:left w:val="single" w:sz="6" w:space="0" w:color="000000"/>
+              <w:bottom w:val="single" w:sz="6" w:space="0" w:color="000000"/>
+              <w:right w:val="single" w:sz="6" w:space="0" w:color="000000"/>
+            </w:tcBorders>
+            <w:tcMar>
+              <w:top w:w="0" w:type="dxa"/>
+              <w:left w:w="100" w:type="dxa"/>
+              <w:bottom w:w="0" w:type="dxa"/>
+              <w:right w:w="100" w:type="dxa"/>
+            </w:tcMar>
+            <w:hideMark/>
+          </w:tcPr>
+          <w:p>
+            <w:pPr>
+              <w:spacing w:before="240" w:after="240"/>
+              <w:rPr>
+                <w:rFonts w:ascii="Arial" w:hAnsi="Arial" w:cs="Arial"/>
+                <w:sz w:val="22"/>
+                <w:szCs w:val="22"/>
+                <w:lang w:val="es-CR" w:eastAsia="es-CR"/>
+              </w:rPr>
+            </w:pPr>
+            <w:r>
+              <w:rPr>
+                <w:rFonts w:ascii="Arial" w:hAnsi="Arial" w:cs="Arial"/>
+                <w:color w:val="000000"/>
+                <w:sz w:val="22"/>
+                <w:szCs w:val="22"/>
+                <w:lang w:val="es-CR" w:eastAsia="es-CR"/>
+              </w:rPr>
+              <w:t xml:space="preserve">Crear vista del módulo de Plantillas </w:t>
+            </w:r>
+          </w:p>
+        </w:tc>
+        <w:tc>
+          <w:tcPr>
+            <w:tcW w:w="2340" w:type="dxa"/>
+            <w:tcBorders>
+              <w:top w:val="single" w:sz="6" w:space="0" w:color="000000"/>
+              <w:left w:val="single" w:sz="6" w:space="0" w:color="000000"/>
+              <w:bottom w:val="single" w:sz="6" w:space="0" w:color="000000"/>
+              <w:right w:val="single" w:sz="6" w:space="0" w:color="000000"/>
+            </w:tcBorders>
+          </w:tcPr>
+          <w:p>
+            <w:pPr>
+              <w:spacing w:before="240" w:after="240"/>
+              <w:ind w:left="61"/>
+              <w:rPr>
+                <w:rFonts w:ascii="Arial" w:hAnsi="Arial" w:cs="Arial"/>
+                <w:color w:val="000000"/>
+                <w:sz w:val="22"/>
+                <w:szCs w:val="22"/>
+                <w:lang w:val="es-CR" w:eastAsia="es-CR"/>
+              </w:rPr>
+            </w:pPr>
+            <w:r>
+              <w:rPr>
+                <w:rFonts w:ascii="Arial" w:hAnsi="Arial" w:cs="Arial"/>
+                <w:color w:val="000000"/>
+                <w:sz w:val="22"/>
+                <w:szCs w:val="22"/>
+                <w:lang w:val="es-CR" w:eastAsia="es-CR"/>
+              </w:rPr>
+              <w:t>Leer Plantilla de Notificación</w:t>
+            </w:r>
+          </w:p>
+        </w:tc>
+        <w:tc>
+          <w:tcPr>
+            <w:tcW w:w="2878" w:type="dxa"/>
+            <w:tcBorders>
+              <w:top w:val="single" w:sz="6" w:space="0" w:color="000000"/>
+              <w:left w:val="single" w:sz="6" w:space="0" w:color="000000"/>
+              <w:bottom w:val="single" w:sz="6" w:space="0" w:color="000000"/>
+              <w:right w:val="single" w:sz="6" w:space="0" w:color="000000"/>
+            </w:tcBorders>
+            <w:tcMar>
+              <w:top w:w="0" w:type="dxa"/>
+              <w:left w:w="100" w:type="dxa"/>
+              <w:bottom w:w="0" w:type="dxa"/>
+              <w:right w:w="100" w:type="dxa"/>
+            </w:tcMar>
+            <w:hideMark/>
+          </w:tcPr>
+          <w:p>
+            <w:pPr>
+              <w:spacing w:before="240" w:after="240"/>
+              <w:jc w:val="center"/>
+              <w:rPr>
+                <w:rFonts w:ascii="Arial" w:hAnsi="Arial" w:cs="Arial"/>
+                <w:sz w:val="22"/>
+                <w:szCs w:val="22"/>
+                <w:lang w:val="en-US" w:eastAsia="es-CR"/>
+              </w:rPr>
+            </w:pPr>
+            <w:r>
+              <w:rPr>
+                <w:rFonts w:ascii="Arial" w:hAnsi="Arial" w:cs="Arial"/>
+                <w:sz w:val="22"/>
+                <w:szCs w:val="22"/>
+                <w:lang w:val="en-US" w:eastAsia="es-CR"/>
+              </w:rPr>
+              <w:t>No</w:t>
+            </w:r>
+          </w:p>
+        </w:tc>
+      </w:tr>
+      <w:tr>
+        <w:trPr>
+          <w:trHeight w:val="375"/>
+        </w:trPr>
+        <w:tc>
+          <w:tcPr>
+            <w:tcW w:w="2892" w:type="dxa"/>
+            <w:tcBorders>
+              <w:top w:val="single" w:sz="6" w:space="0" w:color="000000"/>
+              <w:left w:val="single" w:sz="6" w:space="0" w:color="000000"/>
+              <w:bottom w:val="single" w:sz="6" w:space="0" w:color="000000"/>
+              <w:right w:val="single" w:sz="6" w:space="0" w:color="000000"/>
+            </w:tcBorders>
+            <w:tcMar>
+              <w:top w:w="0" w:type="dxa"/>
+              <w:left w:w="100" w:type="dxa"/>
+              <w:bottom w:w="0" w:type="dxa"/>
+              <w:right w:w="100" w:type="dxa"/>
+            </w:tcMar>
+            <w:hideMark/>
+          </w:tcPr>
+          <w:p>
+            <w:pPr>
+              <w:spacing w:before="240" w:after="240"/>
+              <w:ind w:right="315"/>
+              <w:rPr>
+                <w:rFonts w:ascii="Arial" w:hAnsi="Arial" w:cs="Arial"/>
+                <w:sz w:val="22"/>
+                <w:szCs w:val="22"/>
+                <w:lang w:val="es-CR" w:eastAsia="es-CR"/>
+              </w:rPr>
+            </w:pPr>
+            <w:r>
+              <w:rPr>
+                <w:rFonts w:ascii="Arial" w:hAnsi="Arial" w:cs="Arial"/>
+                <w:color w:val="000000"/>
+                <w:sz w:val="22"/>
+                <w:szCs w:val="22"/>
+                <w:lang w:eastAsia="es-CR"/>
+              </w:rPr>
+              <w:t>Kevin Venegas Bermúdez</w:t>
+            </w:r>
+          </w:p>
+        </w:tc>
+        <w:tc>
+          <w:tcPr>
+            <w:tcW w:w="2278" w:type="dxa"/>
+            <w:tcBorders>
+              <w:top w:val="single" w:sz="6" w:space="0" w:color="000000"/>
+              <w:left w:val="single" w:sz="6" w:space="0" w:color="000000"/>
+              <w:bottom w:val="single" w:sz="6" w:space="0" w:color="000000"/>
+              <w:right w:val="single" w:sz="6" w:space="0" w:color="000000"/>
+            </w:tcBorders>
+            <w:tcMar>
+              <w:top w:w="0" w:type="dxa"/>
+              <w:left w:w="100" w:type="dxa"/>
+              <w:bottom w:w="0" w:type="dxa"/>
+              <w:right w:w="100" w:type="dxa"/>
+            </w:tcMar>
+            <w:hideMark/>
+          </w:tcPr>
+          <w:p>
+            <w:pPr>
+              <w:spacing w:before="240" w:after="240"/>
+              <w:rPr>
+                <w:rFonts w:ascii="Arial" w:hAnsi="Arial" w:cs="Arial"/>
+                <w:sz w:val="22"/>
+                <w:szCs w:val="22"/>
+              </w:rPr>
+            </w:pPr>
+            <w:r>
+              <w:rPr>
+                <w:rFonts w:ascii="Arial" w:hAnsi="Arial" w:cs="Arial"/>
+                <w:sz w:val="22"/>
+                <w:szCs w:val="22"/>
+              </w:rPr>
+              <w:t>Agregar el nombre del contacto de emergencia del Cliente</w:t>
+            </w:r>
+          </w:p>
+          <w:p>
+            <w:pPr>
+              <w:spacing w:before="240" w:after="240"/>
+              <w:rPr>
+                <w:rFonts w:ascii="Arial" w:hAnsi="Arial" w:cs="Arial"/>
+                <w:sz w:val="22"/>
+                <w:szCs w:val="22"/>
+                <w:lang w:val="es-CR" w:eastAsia="es-CR"/>
+              </w:rPr>
+            </w:pPr>
+            <w:r>
+              <w:rPr>
+                <w:rFonts w:ascii="Arial" w:hAnsi="Arial" w:cs="Arial"/>
+                <w:sz w:val="22"/>
+                <w:szCs w:val="22"/>
+              </w:rPr>
+              <w:t>Modificar el campo de contacto de emergencia existente</w:t>
+            </w:r>
+          </w:p>
+        </w:tc>
+        <w:tc>
+          <w:tcPr>
+            <w:tcW w:w="2340" w:type="dxa"/>
+            <w:tcBorders>
+              <w:top w:val="single" w:sz="6" w:space="0" w:color="000000"/>
+              <w:left w:val="single" w:sz="6" w:space="0" w:color="000000"/>
+              <w:bottom w:val="single" w:sz="6" w:space="0" w:color="000000"/>
+              <w:right w:val="single" w:sz="6" w:space="0" w:color="000000"/>
+            </w:tcBorders>
+          </w:tcPr>
+          <w:p>
+            <w:pPr>
+              <w:spacing w:before="240" w:after="240"/>
+              <w:ind w:left="61"/>
+              <w:rPr>
+                <w:rFonts w:ascii="Arial" w:hAnsi="Arial" w:cs="Arial"/>
+                <w:color w:val="000000"/>
+                <w:sz w:val="22"/>
+                <w:szCs w:val="22"/>
+                <w:lang w:val="es-CR" w:eastAsia="es-CR"/>
+              </w:rPr>
+            </w:pPr>
+            <w:r>
+              <w:rPr>
+                <w:rFonts w:ascii="Arial" w:hAnsi="Arial" w:cs="Arial"/>
+                <w:color w:val="000000"/>
+                <w:sz w:val="22"/>
+                <w:szCs w:val="22"/>
+                <w:lang w:val="es-CR" w:eastAsia="es-CR"/>
+              </w:rPr>
+              <w:t>Agregar botón en cada cliente que lo envíe a la tabla de medidas corporales</w:t>
+            </w:r>
+          </w:p>
+        </w:tc>
+        <w:tc>
+          <w:tcPr>
+            <w:tcW w:w="2878" w:type="dxa"/>
+            <w:tcBorders>
+              <w:top w:val="single" w:sz="6" w:space="0" w:color="000000"/>
+              <w:left w:val="single" w:sz="6" w:space="0" w:color="000000"/>
+              <w:bottom w:val="single" w:sz="6" w:space="0" w:color="000000"/>
+              <w:right w:val="single" w:sz="6" w:space="0" w:color="000000"/>
+            </w:tcBorders>
+            <w:tcMar>
+              <w:top w:w="0" w:type="dxa"/>
+              <w:left w:w="100" w:type="dxa"/>
+              <w:bottom w:w="0" w:type="dxa"/>
+              <w:right w:w="100" w:type="dxa"/>
+            </w:tcMar>
+            <w:hideMark/>
+          </w:tcPr>
+          <w:p>
+            <w:pPr>
+              <w:spacing w:before="240" w:after="240"/>
+              <w:jc w:val="center"/>
+              <w:rPr>
+                <w:rFonts w:ascii="Arial" w:hAnsi="Arial" w:cs="Arial"/>
+                <w:sz w:val="22"/>
+                <w:szCs w:val="22"/>
+                <w:lang w:val="es-CR" w:eastAsia="es-CR"/>
+              </w:rPr>
+            </w:pPr>
+            <w:r>
+              <w:rPr>
+                <w:rFonts w:ascii="Arial" w:hAnsi="Arial" w:cs="Arial"/>
+                <w:color w:val="000000"/>
+                <w:sz w:val="22"/>
+                <w:szCs w:val="22"/>
+                <w:lang w:val="es-CR" w:eastAsia="es-CR"/>
+              </w:rPr>
+              <w:t>No</w:t>
+            </w:r>
+          </w:p>
+        </w:tc>
+      </w:tr>
+      <w:tr>
+        <w:trPr>
+          <w:trHeight w:val="375"/>
+        </w:trPr>
+        <w:tc>
+          <w:tcPr>
+            <w:tcW w:w="2892" w:type="dxa"/>
+            <w:tcBorders>
+              <w:top w:val="single" w:sz="6" w:space="0" w:color="000000"/>
+              <w:left w:val="single" w:sz="6" w:space="0" w:color="000000"/>
+              <w:bottom w:val="single" w:sz="6" w:space="0" w:color="000000"/>
+              <w:right w:val="single" w:sz="6" w:space="0" w:color="000000"/>
+            </w:tcBorders>
+            <w:tcMar>
+              <w:top w:w="0" w:type="dxa"/>
+              <w:left w:w="100" w:type="dxa"/>
+              <w:bottom w:w="0" w:type="dxa"/>
+              <w:right w:w="100" w:type="dxa"/>
+            </w:tcMar>
+            <w:hideMark/>
+          </w:tcPr>
+          <w:p>
+            <w:pPr>
+              <w:spacing w:before="240" w:after="240"/>
+              <w:ind w:right="315"/>
+              <w:rPr>
+                <w:rFonts w:ascii="Arial" w:hAnsi="Arial" w:cs="Arial"/>
+                <w:sz w:val="22"/>
+                <w:szCs w:val="22"/>
+                <w:lang w:val="es-CR" w:eastAsia="es-CR"/>
+              </w:rPr>
+            </w:pPr>
+            <w:r>
+              <w:rPr>
+                <w:rFonts w:ascii="Arial" w:hAnsi="Arial" w:cs="Arial"/>
+                <w:color w:val="000000"/>
+                <w:sz w:val="22"/>
+                <w:szCs w:val="22"/>
+                <w:lang w:val="es-CR" w:eastAsia="es-CR"/>
+              </w:rPr>
+              <w:t>Jordi</w:t>
+            </w:r>
+            <w:r>
+              <w:rPr>
+                <w:rFonts w:ascii="Arial" w:hAnsi="Arial" w:cs="Arial"/>
+                <w:color w:val="000000"/>
+                <w:sz w:val="22"/>
+                <w:szCs w:val="22"/>
+                <w:lang w:val="es-CR" w:eastAsia="es-CR"/>
+              </w:rPr>
+              <w:t xml:space="preserve"> Rivas </w:t>
+            </w:r>
+            <w:proofErr w:type="spellStart"/>
+            <w:r>
+              <w:rPr>
+                <w:rFonts w:ascii="Arial" w:hAnsi="Arial" w:cs="Arial"/>
+                <w:color w:val="000000"/>
+                <w:sz w:val="22"/>
+                <w:szCs w:val="22"/>
+                <w:lang w:val="es-CR" w:eastAsia="es-CR"/>
+              </w:rPr>
+              <w:t>Beita</w:t>
+            </w:r>
+            <w:proofErr w:type="spellEnd"/>
+          </w:p>
+        </w:tc>
+        <w:tc>
+          <w:tcPr>
+            <w:tcW w:w="2278" w:type="dxa"/>
+            <w:tcBorders>
+              <w:top w:val="single" w:sz="6" w:space="0" w:color="000000"/>
+              <w:left w:val="single" w:sz="6" w:space="0" w:color="000000"/>
+              <w:bottom w:val="single" w:sz="6" w:space="0" w:color="000000"/>
+              <w:right w:val="single" w:sz="6" w:space="0" w:color="000000"/>
+            </w:tcBorders>
+            <w:tcMar>
+              <w:top w:w="0" w:type="dxa"/>
+              <w:left w:w="100" w:type="dxa"/>
+              <w:bottom w:w="0" w:type="dxa"/>
+              <w:right w:w="100" w:type="dxa"/>
+            </w:tcMar>
+            <w:hideMark/>
+          </w:tcPr>
+          <w:p>
+            <w:pPr>
+              <w:spacing w:before="240" w:after="240"/>
+              <w:rPr>
+                <w:rFonts w:ascii="Arial" w:hAnsi="Arial" w:cs="Arial"/>
+                <w:sz w:val="22"/>
+                <w:szCs w:val="22"/>
+              </w:rPr>
+            </w:pPr>
+            <w:r>
+              <w:rPr>
+                <w:rFonts w:ascii="Arial" w:hAnsi="Arial" w:cs="Arial"/>
+                <w:sz w:val="22"/>
+                <w:szCs w:val="22"/>
+              </w:rPr>
+              <w:t>Crear Medidas Corporales</w:t>
+            </w:r>
+          </w:p>
+          <w:p>
+            <w:pPr>
+              <w:spacing w:before="240" w:after="240"/>
+              <w:rPr>
+                <w:rFonts w:ascii="Arial" w:hAnsi="Arial" w:cs="Arial"/>
+                <w:sz w:val="22"/>
+                <w:szCs w:val="22"/>
+              </w:rPr>
+            </w:pPr>
+            <w:r>
+              <w:rPr>
+                <w:rFonts w:ascii="Arial" w:hAnsi="Arial" w:cs="Arial"/>
+                <w:sz w:val="22"/>
+                <w:szCs w:val="22"/>
+              </w:rPr>
+              <w:lastRenderedPageBreak/>
+              <w:t>Crear vista del módulo Medidas Corporales</w:t>
+            </w:r>
+          </w:p>
+          <w:p>
+            <w:pPr>
+              <w:spacing w:before="240" w:after="240"/>
+              <w:rPr>
+                <w:rFonts w:ascii="Arial" w:hAnsi="Arial" w:cs="Arial"/>
+                <w:sz w:val="22"/>
+                <w:szCs w:val="22"/>
+                <w:lang w:val="es-CR" w:eastAsia="es-CR"/>
+              </w:rPr>
+            </w:pPr>
+          </w:p>
+        </w:tc>
+        <w:tc>
+          <w:tcPr>
+            <w:tcW w:w="2340" w:type="dxa"/>
+            <w:tcBorders>
+              <w:top w:val="single" w:sz="6" w:space="0" w:color="000000"/>
+              <w:left w:val="single" w:sz="6" w:space="0" w:color="000000"/>
+              <w:bottom w:val="single" w:sz="6" w:space="0" w:color="000000"/>
+              <w:right w:val="single" w:sz="6" w:space="0" w:color="000000"/>
+            </w:tcBorders>
+          </w:tcPr>
+          <w:p>
+            <w:pPr>
+              <w:spacing w:before="240" w:after="240"/>
+              <w:ind w:left="61"/>
+              <w:rPr>
+                <w:rFonts w:ascii="Arial" w:hAnsi="Arial" w:cs="Arial"/>
+                <w:sz w:val="22"/>
+                <w:szCs w:val="22"/>
+              </w:rPr>
+            </w:pPr>
+            <w:r>
+              <w:rPr>
+                <w:rFonts w:ascii="Arial" w:hAnsi="Arial" w:cs="Arial"/>
+                <w:sz w:val="22"/>
+                <w:szCs w:val="22"/>
+              </w:rPr>
+              <w:lastRenderedPageBreak/>
+              <w:t>Leer</w:t>
+            </w:r>
+            <w:r>
+              <w:rPr>
+                <w:rFonts w:ascii="Arial" w:hAnsi="Arial" w:cs="Arial"/>
+                <w:sz w:val="22"/>
+                <w:szCs w:val="22"/>
+              </w:rPr>
+              <w:t xml:space="preserve"> Medidas Corporales</w:t>
+            </w:r>
+          </w:p>
+          <w:p>
+            <w:pPr>
+              <w:spacing w:before="240" w:after="240"/>
+              <w:ind w:left="61"/>
+              <w:rPr>
+                <w:rFonts w:ascii="Arial" w:hAnsi="Arial" w:cs="Arial"/>
+                <w:color w:val="000000"/>
+                <w:sz w:val="22"/>
+                <w:szCs w:val="22"/>
+                <w:lang w:val="es-CR" w:eastAsia="es-CR"/>
+              </w:rPr>
+            </w:pPr>
+          </w:p>
+        </w:tc>
+        <w:tc>
+          <w:tcPr>
+            <w:tcW w:w="2878" w:type="dxa"/>
+            <w:tcBorders>
+              <w:top w:val="single" w:sz="6" w:space="0" w:color="000000"/>
+              <w:left w:val="single" w:sz="6" w:space="0" w:color="000000"/>
+              <w:bottom w:val="single" w:sz="6" w:space="0" w:color="000000"/>
+              <w:right w:val="single" w:sz="6" w:space="0" w:color="000000"/>
+            </w:tcBorders>
+            <w:tcMar>
+              <w:top w:w="0" w:type="dxa"/>
+              <w:left w:w="100" w:type="dxa"/>
+              <w:bottom w:w="0" w:type="dxa"/>
+              <w:right w:w="100" w:type="dxa"/>
+            </w:tcMar>
+            <w:hideMark/>
+          </w:tcPr>
+          <w:p>
+            <w:pPr>
+              <w:spacing w:before="240" w:after="240"/>
+              <w:jc w:val="center"/>
+              <w:rPr>
+                <w:rFonts w:ascii="Arial" w:hAnsi="Arial" w:cs="Arial"/>
+                <w:sz w:val="22"/>
+                <w:szCs w:val="22"/>
+                <w:lang w:val="es-CR" w:eastAsia="es-CR"/>
+              </w:rPr>
+            </w:pPr>
+            <w:r>
+              <w:rPr>
+                <w:rFonts w:ascii="Arial" w:hAnsi="Arial" w:cs="Arial"/>
+                <w:sz w:val="22"/>
+                <w:szCs w:val="22"/>
+                <w:lang w:val="es-CR" w:eastAsia="es-CR"/>
+              </w:rPr>
+              <w:t>No</w:t>
+            </w:r>
+          </w:p>
+        </w:tc>
+      </w:tr>
+      <w:tr>
+        <w:trPr>
+          <w:trHeight w:val="375"/>
+        </w:trPr>
+        <w:tc>
+          <w:tcPr>
+            <w:tcW w:w="2892" w:type="dxa"/>
+            <w:tcBorders>
+              <w:top w:val="single" w:sz="6" w:space="0" w:color="000000"/>
+              <w:left w:val="single" w:sz="6" w:space="0" w:color="000000"/>
+              <w:bottom w:val="single" w:sz="6" w:space="0" w:color="000000"/>
+              <w:right w:val="single" w:sz="6" w:space="0" w:color="000000"/>
+            </w:tcBorders>
+            <w:tcMar>
+              <w:top w:w="0" w:type="dxa"/>
+              <w:left w:w="100" w:type="dxa"/>
+              <w:bottom w:w="0" w:type="dxa"/>
+              <w:right w:w="100" w:type="dxa"/>
+            </w:tcMar>
+            <w:hideMark/>
+          </w:tcPr>
+          <w:p>
+            <w:pPr>
+              <w:spacing w:before="240" w:after="240"/>
+              <w:ind w:right="315"/>
+              <w:rPr>
+                <w:rFonts w:ascii="Arial" w:hAnsi="Arial" w:cs="Arial"/>
+                <w:sz w:val="22"/>
+                <w:szCs w:val="22"/>
+                <w:lang w:val="es-CR" w:eastAsia="es-CR"/>
+              </w:rPr>
+            </w:pPr>
+            <w:r>
+              <w:rPr>
+                <w:rFonts w:ascii="Arial" w:hAnsi="Arial" w:cs="Arial"/>
+                <w:color w:val="000000"/>
+                <w:sz w:val="22"/>
+                <w:szCs w:val="22"/>
+                <w:lang w:val="es-CR" w:eastAsia="es-CR"/>
+              </w:rPr>
+              <w:t>Gerald</w:t>
+            </w:r>
+            <w:r>
+              <w:rPr>
+                <w:rFonts w:ascii="Arial" w:hAnsi="Arial" w:cs="Arial"/>
+                <w:color w:val="000000"/>
+                <w:sz w:val="22"/>
+                <w:szCs w:val="22"/>
+                <w:lang w:val="es-CR" w:eastAsia="es-CR"/>
+              </w:rPr>
+              <w:t xml:space="preserve"> Calderón Castillo</w:t>
+            </w:r>
+          </w:p>
+        </w:tc>
+        <w:tc>
+          <w:tcPr>
+            <w:tcW w:w="2278" w:type="dxa"/>
+            <w:tcBorders>
+              <w:top w:val="single" w:sz="6" w:space="0" w:color="000000"/>
+              <w:left w:val="single" w:sz="6" w:space="0" w:color="000000"/>
+              <w:bottom w:val="single" w:sz="6" w:space="0" w:color="000000"/>
+              <w:right w:val="single" w:sz="6" w:space="0" w:color="000000"/>
+            </w:tcBorders>
+            <w:tcMar>
+              <w:top w:w="0" w:type="dxa"/>
+              <w:left w:w="100" w:type="dxa"/>
+              <w:bottom w:w="0" w:type="dxa"/>
+              <w:right w:w="100" w:type="dxa"/>
+            </w:tcMar>
+            <w:hideMark/>
+          </w:tcPr>
+          <w:p>
+            <w:pPr>
+              <w:spacing w:before="240" w:after="240"/>
+              <w:rPr>
+                <w:rFonts w:ascii="Arial" w:hAnsi="Arial" w:cs="Arial"/>
+                <w:sz w:val="22"/>
+                <w:szCs w:val="22"/>
+                <w:lang w:val="es-CR" w:eastAsia="es-CR"/>
+              </w:rPr>
+            </w:pPr>
+            <w:r>
+              <w:rPr>
+                <w:rFonts w:ascii="Arial" w:hAnsi="Arial" w:cs="Arial"/>
+                <w:sz w:val="22"/>
+                <w:szCs w:val="22"/>
+              </w:rPr>
+              <w:t>Investigar librería para crear documentos PDF y Excel</w:t>
+            </w:r>
+          </w:p>
+        </w:tc>
+        <w:tc>
+          <w:tcPr>
+            <w:tcW w:w="2340" w:type="dxa"/>
+            <w:tcBorders>
+              <w:top w:val="single" w:sz="6" w:space="0" w:color="000000"/>
+              <w:left w:val="single" w:sz="6" w:space="0" w:color="000000"/>
+              <w:bottom w:val="single" w:sz="6" w:space="0" w:color="000000"/>
+              <w:right w:val="single" w:sz="6" w:space="0" w:color="000000"/>
+            </w:tcBorders>
+          </w:tcPr>
+          <w:p>
+            <w:pPr>
+              <w:spacing w:before="240" w:after="240"/>
+              <w:ind w:left="61"/>
+              <w:rPr>
+                <w:rFonts w:ascii="Arial" w:hAnsi="Arial" w:cs="Arial"/>
+                <w:color w:val="000000"/>
+                <w:sz w:val="22"/>
+                <w:szCs w:val="22"/>
+                <w:lang w:val="es-CR" w:eastAsia="es-CR"/>
+              </w:rPr>
+            </w:pPr>
+            <w:r>
+              <w:rPr>
+                <w:rFonts w:ascii="Arial" w:hAnsi="Arial" w:cs="Arial"/>
+                <w:color w:val="000000"/>
+                <w:sz w:val="22"/>
+                <w:szCs w:val="22"/>
+                <w:lang w:val="es-CR" w:eastAsia="es-CR"/>
+              </w:rPr>
+              <w:t>Generar reportes de Inventario en PDF</w:t>
+            </w:r>
+          </w:p>
+        </w:tc>
+        <w:tc>
+          <w:tcPr>
+            <w:tcW w:w="2878" w:type="dxa"/>
+            <w:tcBorders>
+              <w:top w:val="single" w:sz="6" w:space="0" w:color="000000"/>
+              <w:left w:val="single" w:sz="6" w:space="0" w:color="000000"/>
+              <w:bottom w:val="single" w:sz="6" w:space="0" w:color="000000"/>
+              <w:right w:val="single" w:sz="6" w:space="0" w:color="000000"/>
+            </w:tcBorders>
+            <w:tcMar>
+              <w:top w:w="0" w:type="dxa"/>
+              <w:left w:w="100" w:type="dxa"/>
+              <w:bottom w:w="0" w:type="dxa"/>
+              <w:right w:w="100" w:type="dxa"/>
+            </w:tcMar>
+            <w:hideMark/>
+          </w:tcPr>
+          <w:p>
+            <w:pPr>
+              <w:spacing w:before="240" w:after="240"/>
+              <w:jc w:val="center"/>
+              <w:rPr>
+                <w:rFonts w:ascii="Arial" w:hAnsi="Arial" w:cs="Arial"/>
+                <w:sz w:val="22"/>
+                <w:szCs w:val="22"/>
+                <w:lang w:val="es-CR" w:eastAsia="es-CR"/>
+              </w:rPr>
+            </w:pPr>
+            <w:r>
+              <w:rPr>
+                <w:rFonts w:ascii="Arial" w:hAnsi="Arial" w:cs="Arial"/>
+                <w:sz w:val="22"/>
+                <w:szCs w:val="22"/>
+                <w:lang w:val="es-CR" w:eastAsia="es-CR"/>
+              </w:rPr>
+              <w:t>No</w:t>
+            </w:r>
+          </w:p>
+        </w:tc>
+      </w:tr>
+    </w:tbl>
     <w:p>
       <w:pPr>
         <w:pStyle w:val="Prrafodelista"/>
@@ -1483,20 +2363,30 @@
             <w:pPr>
               <w:pStyle w:val="Standard"/>
               <w:rPr>
+                <w:rFonts w:ascii="Arial" w:hAnsi="Arial" w:cs="Arial"/>
+                <w:sz w:val="22"/>
+                <w:szCs w:val="22"/>
+              </w:rPr>
+            </w:pPr>
+            <w:r>
+              <w:rPr>
+                <w:rFonts w:ascii="Arial" w:hAnsi="Arial" w:cs="Arial"/>
+                <w:sz w:val="22"/>
+                <w:szCs w:val="22"/>
+              </w:rPr>
+              <w:t>Agregar el nombre del contacto de emergencia del Cliente</w:t>
+            </w:r>
+          </w:p>
+          <w:p>
+            <w:pPr>
+              <w:pStyle w:val="Standard"/>
+              <w:rPr>
                 <w:rFonts w:ascii="Arial" w:eastAsia="Arial Unicode MS" w:hAnsi="Arial" w:cs="Arial"/>
                 <w:sz w:val="22"/>
                 <w:szCs w:val="22"/>
                 <w:lang w:val="es-ES"/>
               </w:rPr>
             </w:pPr>
-            <w:r>
-              <w:rPr>
-                <w:rFonts w:ascii="Arial" w:hAnsi="Arial" w:cs="Arial"/>
-                <w:sz w:val="22"/>
-                <w:szCs w:val="22"/>
-              </w:rPr>
-              <w:t>Agregar el nombre del contacto de emergencia del Cliente</w:t>
-            </w:r>
           </w:p>
         </w:tc>
         <w:tc>
@@ -1611,9 +2501,8 @@
                 <w:szCs w:val="22"/>
                 <w:lang w:val="es-ES"/>
               </w:rPr>
-              <w:t xml:space="preserve">Kevin </w:t>
-            </w:r>
-            <w:proofErr w:type="spellStart"/>
+              <w:t>Kevin Vene</w:t>
+            </w:r>
             <w:r>
               <w:rPr>
                 <w:rFonts w:ascii="Arial" w:eastAsia="Arial Unicode MS" w:hAnsi="Arial" w:cs="Arial"/>
@@ -1621,9 +2510,8 @@
                 <w:szCs w:val="22"/>
                 <w:lang w:val="es-ES"/>
               </w:rPr>
-              <w:t>Veneas</w:t>
-            </w:r>
-            <w:proofErr w:type="spellEnd"/>
+              <w:t>g</w:t>
+            </w:r>
             <w:r>
               <w:rPr>
                 <w:rFonts w:ascii="Arial" w:eastAsia="Arial Unicode MS" w:hAnsi="Arial" w:cs="Arial"/>
@@ -1631,7 +2519,7 @@
                 <w:szCs w:val="22"/>
                 <w:lang w:val="es-ES"/>
               </w:rPr>
-              <w:t xml:space="preserve"> Bermúdez</w:t>
+              <w:t>as Bermúdez</w:t>
             </w:r>
           </w:p>
         </w:tc>
@@ -1867,7 +2755,6 @@
                 <w:sz w:val="22"/>
                 <w:szCs w:val="22"/>
               </w:rPr>
-              <w:lastRenderedPageBreak/>
               <w:t>Crear Medidas Corporales</w:t>
             </w:r>
           </w:p>

</xml_diff>

<commit_message>
[17/03 9:30h] Adjuntar nuevas minutas dailys
</commit_message>
<xml_diff>
--- a/Scrum/minutas/2025-03-13 Sprint1 Daily2.docx
+++ b/Scrum/minutas/2025-03-13 Sprint1 Daily2.docx
@@ -151,7 +151,7 @@
           <w:u w:val="single"/>
           <w:lang w:val="en-US" w:eastAsia="es-CR"/>
         </w:rPr>
-        <w:t>2</w:t>
+        <w:t>3</w:t>
       </w:r>
       <w:r>
         <w:rPr>
@@ -1149,48 +1149,928 @@
         <w:t>Reporte de Avance por Participante</w:t>
       </w:r>
     </w:p>
-    <w:p>
-      <w:pPr>
-        <w:pStyle w:val="Prrafodelista"/>
-        <w:shd w:val="clear" w:color="auto" w:fill="FFFFFF"/>
-        <w:spacing w:before="100" w:beforeAutospacing="1" w:line="276" w:lineRule="auto"/>
-        <w:rPr>
-          <w:rFonts w:ascii="Arial" w:eastAsia="Arial Unicode MS" w:hAnsi="Arial" w:cs="Arial"/>
-          <w:sz w:val="24"/>
-          <w:szCs w:val="24"/>
-          <w:lang w:val="es-ES"/>
-        </w:rPr>
-      </w:pPr>
-      <w:r>
-        <w:rPr>
-          <w:rFonts w:ascii="Arial" w:eastAsia="Arial Unicode MS" w:hAnsi="Arial" w:cs="Arial"/>
-          <w:sz w:val="24"/>
-          <w:szCs w:val="24"/>
-          <w:lang w:val="es-ES"/>
-        </w:rPr>
-        <w:t>Todos lograron completar sus tareas asignadas el día anterior (</w:t>
-      </w:r>
-      <w:proofErr w:type="spellStart"/>
-      <w:r>
-        <w:rPr>
-          <w:rFonts w:ascii="Arial" w:eastAsia="Arial Unicode MS" w:hAnsi="Arial" w:cs="Arial"/>
-          <w:sz w:val="24"/>
-          <w:szCs w:val="24"/>
-          <w:lang w:val="es-ES"/>
-        </w:rPr>
-        <w:t>Daily</w:t>
-      </w:r>
-      <w:proofErr w:type="spellEnd"/>
-      <w:r>
-        <w:rPr>
-          <w:rFonts w:ascii="Arial" w:eastAsia="Arial Unicode MS" w:hAnsi="Arial" w:cs="Arial"/>
-          <w:sz w:val="24"/>
-          <w:szCs w:val="24"/>
-          <w:lang w:val="es-ES"/>
-        </w:rPr>
-        <w:t xml:space="preserve"> 1). El único caso un poco distinto fue Jordi, quien completó al 100% una de las tareas y otra la dejó en 80%.</w:t>
-      </w:r>
-    </w:p>
+    <w:tbl>
+      <w:tblPr>
+        <w:tblW w:w="0" w:type="auto"/>
+        <w:tblInd w:w="418" w:type="dxa"/>
+        <w:tblCellMar>
+          <w:top w:w="15" w:type="dxa"/>
+          <w:left w:w="15" w:type="dxa"/>
+          <w:bottom w:w="15" w:type="dxa"/>
+          <w:right w:w="15" w:type="dxa"/>
+        </w:tblCellMar>
+        <w:tblLook w:val="04A0" w:firstRow="1" w:lastRow="0" w:firstColumn="1" w:lastColumn="0" w:noHBand="0" w:noVBand="1"/>
+      </w:tblPr>
+      <w:tblGrid>
+        <w:gridCol w:w="2892"/>
+        <w:gridCol w:w="2278"/>
+        <w:gridCol w:w="2340"/>
+        <w:gridCol w:w="2878"/>
+      </w:tblGrid>
+      <w:tr>
+        <w:trPr>
+          <w:trHeight w:val="375"/>
+        </w:trPr>
+        <w:tc>
+          <w:tcPr>
+            <w:tcW w:w="2892" w:type="dxa"/>
+            <w:tcBorders>
+              <w:top w:val="single" w:sz="6" w:space="0" w:color="000000"/>
+              <w:left w:val="single" w:sz="6" w:space="0" w:color="000000"/>
+              <w:bottom w:val="single" w:sz="6" w:space="0" w:color="000000"/>
+              <w:right w:val="single" w:sz="6" w:space="0" w:color="000000"/>
+            </w:tcBorders>
+            <w:shd w:val="clear" w:color="auto" w:fill="D1D1D1"/>
+            <w:tcMar>
+              <w:top w:w="0" w:type="dxa"/>
+              <w:left w:w="100" w:type="dxa"/>
+              <w:bottom w:w="0" w:type="dxa"/>
+              <w:right w:w="100" w:type="dxa"/>
+            </w:tcMar>
+            <w:hideMark/>
+          </w:tcPr>
+          <w:p>
+            <w:pPr>
+              <w:spacing w:before="240" w:after="240"/>
+              <w:jc w:val="center"/>
+              <w:rPr>
+                <w:rFonts w:ascii="Arial" w:hAnsi="Arial" w:cs="Arial"/>
+                <w:sz w:val="24"/>
+                <w:szCs w:val="24"/>
+                <w:lang w:val="es-CR" w:eastAsia="es-CR"/>
+              </w:rPr>
+            </w:pPr>
+            <w:r>
+              <w:rPr>
+                <w:rFonts w:ascii="Arial" w:hAnsi="Arial" w:cs="Arial"/>
+                <w:b/>
+                <w:bCs/>
+                <w:color w:val="000000"/>
+                <w:sz w:val="22"/>
+                <w:szCs w:val="22"/>
+                <w:lang w:val="es-CR" w:eastAsia="es-CR"/>
+              </w:rPr>
+              <w:t>Integrante</w:t>
+            </w:r>
+          </w:p>
+        </w:tc>
+        <w:tc>
+          <w:tcPr>
+            <w:tcW w:w="2278" w:type="dxa"/>
+            <w:tcBorders>
+              <w:top w:val="single" w:sz="6" w:space="0" w:color="000000"/>
+              <w:left w:val="single" w:sz="6" w:space="0" w:color="000000"/>
+              <w:bottom w:val="single" w:sz="6" w:space="0" w:color="000000"/>
+              <w:right w:val="single" w:sz="6" w:space="0" w:color="000000"/>
+            </w:tcBorders>
+            <w:shd w:val="clear" w:color="auto" w:fill="D1D1D1"/>
+            <w:tcMar>
+              <w:top w:w="0" w:type="dxa"/>
+              <w:left w:w="100" w:type="dxa"/>
+              <w:bottom w:w="0" w:type="dxa"/>
+              <w:right w:w="100" w:type="dxa"/>
+            </w:tcMar>
+            <w:hideMark/>
+          </w:tcPr>
+          <w:p>
+            <w:pPr>
+              <w:spacing w:before="240" w:after="240"/>
+              <w:jc w:val="center"/>
+              <w:rPr>
+                <w:rFonts w:ascii="Arial" w:hAnsi="Arial" w:cs="Arial"/>
+                <w:sz w:val="24"/>
+                <w:szCs w:val="24"/>
+                <w:lang w:val="es-CR" w:eastAsia="es-CR"/>
+              </w:rPr>
+            </w:pPr>
+            <w:r>
+              <w:rPr>
+                <w:rFonts w:ascii="Arial" w:hAnsi="Arial" w:cs="Arial"/>
+                <w:b/>
+                <w:bCs/>
+                <w:color w:val="000000"/>
+                <w:sz w:val="22"/>
+                <w:szCs w:val="22"/>
+                <w:lang w:val="es-CR" w:eastAsia="es-CR"/>
+              </w:rPr>
+              <w:t>Trabajo día previo</w:t>
+            </w:r>
+          </w:p>
+        </w:tc>
+        <w:tc>
+          <w:tcPr>
+            <w:tcW w:w="2340" w:type="dxa"/>
+            <w:tcBorders>
+              <w:top w:val="single" w:sz="6" w:space="0" w:color="000000"/>
+              <w:left w:val="single" w:sz="6" w:space="0" w:color="000000"/>
+              <w:bottom w:val="single" w:sz="6" w:space="0" w:color="000000"/>
+              <w:right w:val="single" w:sz="6" w:space="0" w:color="000000"/>
+            </w:tcBorders>
+            <w:shd w:val="clear" w:color="auto" w:fill="D1D1D1"/>
+          </w:tcPr>
+          <w:p>
+            <w:pPr>
+              <w:spacing w:before="240" w:after="240"/>
+              <w:jc w:val="center"/>
+              <w:rPr>
+                <w:rFonts w:ascii="Arial" w:hAnsi="Arial" w:cs="Arial"/>
+                <w:b/>
+                <w:bCs/>
+                <w:color w:val="000000"/>
+                <w:sz w:val="22"/>
+                <w:szCs w:val="22"/>
+                <w:lang w:val="es-CR" w:eastAsia="es-CR"/>
+              </w:rPr>
+            </w:pPr>
+            <w:r>
+              <w:rPr>
+                <w:rFonts w:ascii="Arial" w:hAnsi="Arial" w:cs="Arial"/>
+                <w:b/>
+                <w:bCs/>
+                <w:color w:val="000000"/>
+                <w:sz w:val="22"/>
+                <w:szCs w:val="22"/>
+                <w:lang w:val="es-CR" w:eastAsia="es-CR"/>
+              </w:rPr>
+              <w:t>Trabajo día actual</w:t>
+            </w:r>
+          </w:p>
+        </w:tc>
+        <w:tc>
+          <w:tcPr>
+            <w:tcW w:w="2878" w:type="dxa"/>
+            <w:tcBorders>
+              <w:top w:val="single" w:sz="6" w:space="0" w:color="000000"/>
+              <w:left w:val="single" w:sz="6" w:space="0" w:color="000000"/>
+              <w:bottom w:val="single" w:sz="6" w:space="0" w:color="000000"/>
+              <w:right w:val="single" w:sz="6" w:space="0" w:color="000000"/>
+            </w:tcBorders>
+            <w:shd w:val="clear" w:color="auto" w:fill="D1D1D1"/>
+            <w:tcMar>
+              <w:top w:w="0" w:type="dxa"/>
+              <w:left w:w="100" w:type="dxa"/>
+              <w:bottom w:w="0" w:type="dxa"/>
+              <w:right w:w="100" w:type="dxa"/>
+            </w:tcMar>
+            <w:hideMark/>
+          </w:tcPr>
+          <w:p>
+            <w:pPr>
+              <w:spacing w:before="240" w:after="240"/>
+              <w:jc w:val="center"/>
+              <w:rPr>
+                <w:rFonts w:ascii="Arial" w:hAnsi="Arial" w:cs="Arial"/>
+                <w:sz w:val="24"/>
+                <w:szCs w:val="24"/>
+                <w:lang w:val="es-CR" w:eastAsia="es-CR"/>
+              </w:rPr>
+            </w:pPr>
+            <w:r>
+              <w:rPr>
+                <w:rFonts w:ascii="Arial" w:hAnsi="Arial" w:cs="Arial"/>
+                <w:b/>
+                <w:bCs/>
+                <w:color w:val="000000"/>
+                <w:sz w:val="22"/>
+                <w:szCs w:val="22"/>
+                <w:lang w:val="es-CR" w:eastAsia="es-CR"/>
+              </w:rPr>
+              <w:t>Bloqueos / Impedimentos</w:t>
+            </w:r>
+          </w:p>
+        </w:tc>
+      </w:tr>
+      <w:tr>
+        <w:trPr>
+          <w:trHeight w:val="375"/>
+        </w:trPr>
+        <w:tc>
+          <w:tcPr>
+            <w:tcW w:w="2892" w:type="dxa"/>
+            <w:tcBorders>
+              <w:top w:val="single" w:sz="6" w:space="0" w:color="000000"/>
+              <w:left w:val="single" w:sz="6" w:space="0" w:color="000000"/>
+              <w:bottom w:val="single" w:sz="6" w:space="0" w:color="000000"/>
+              <w:right w:val="single" w:sz="6" w:space="0" w:color="000000"/>
+            </w:tcBorders>
+            <w:tcMar>
+              <w:top w:w="0" w:type="dxa"/>
+              <w:left w:w="100" w:type="dxa"/>
+              <w:bottom w:w="0" w:type="dxa"/>
+              <w:right w:w="100" w:type="dxa"/>
+            </w:tcMar>
+            <w:hideMark/>
+          </w:tcPr>
+          <w:p>
+            <w:pPr>
+              <w:spacing w:before="240" w:after="240"/>
+              <w:ind w:right="405"/>
+              <w:rPr>
+                <w:rFonts w:ascii="Arial" w:hAnsi="Arial" w:cs="Arial"/>
+                <w:sz w:val="22"/>
+                <w:szCs w:val="22"/>
+                <w:lang w:val="en-US" w:eastAsia="es-CR"/>
+              </w:rPr>
+            </w:pPr>
+            <w:r>
+              <w:rPr>
+                <w:rFonts w:ascii="Arial" w:hAnsi="Arial" w:cs="Arial"/>
+                <w:color w:val="000000"/>
+                <w:sz w:val="22"/>
+                <w:szCs w:val="22"/>
+                <w:lang w:val="es-CR" w:eastAsia="es-CR"/>
+              </w:rPr>
+              <w:t>Jamyr</w:t>
+            </w:r>
+            <w:r>
+              <w:rPr>
+                <w:rFonts w:ascii="Arial" w:hAnsi="Arial" w:cs="Arial"/>
+                <w:color w:val="000000"/>
+                <w:sz w:val="22"/>
+                <w:szCs w:val="22"/>
+                <w:lang w:val="es-CR" w:eastAsia="es-CR"/>
+              </w:rPr>
+              <w:t xml:space="preserve"> González García</w:t>
+            </w:r>
+          </w:p>
+        </w:tc>
+        <w:tc>
+          <w:tcPr>
+            <w:tcW w:w="2278" w:type="dxa"/>
+            <w:tcBorders>
+              <w:top w:val="single" w:sz="6" w:space="0" w:color="000000"/>
+              <w:left w:val="single" w:sz="6" w:space="0" w:color="000000"/>
+              <w:bottom w:val="single" w:sz="6" w:space="0" w:color="000000"/>
+              <w:right w:val="single" w:sz="6" w:space="0" w:color="000000"/>
+            </w:tcBorders>
+            <w:tcMar>
+              <w:top w:w="0" w:type="dxa"/>
+              <w:left w:w="100" w:type="dxa"/>
+              <w:bottom w:w="0" w:type="dxa"/>
+              <w:right w:w="100" w:type="dxa"/>
+            </w:tcMar>
+            <w:hideMark/>
+          </w:tcPr>
+          <w:p>
+            <w:pPr>
+              <w:spacing w:before="240" w:after="240"/>
+              <w:rPr>
+                <w:rFonts w:ascii="Arial" w:hAnsi="Arial" w:cs="Arial"/>
+                <w:sz w:val="22"/>
+                <w:szCs w:val="22"/>
+                <w:lang w:val="es-CR" w:eastAsia="es-CR"/>
+              </w:rPr>
+            </w:pPr>
+            <w:r>
+              <w:rPr>
+                <w:rFonts w:ascii="Arial" w:hAnsi="Arial" w:cs="Arial"/>
+                <w:color w:val="000000"/>
+                <w:sz w:val="22"/>
+                <w:szCs w:val="22"/>
+                <w:lang w:val="es-CR" w:eastAsia="es-CR"/>
+              </w:rPr>
+              <w:t xml:space="preserve">Crear vista del módulo de Plantillas </w:t>
+            </w:r>
+          </w:p>
+        </w:tc>
+        <w:tc>
+          <w:tcPr>
+            <w:tcW w:w="2340" w:type="dxa"/>
+            <w:tcBorders>
+              <w:top w:val="single" w:sz="6" w:space="0" w:color="000000"/>
+              <w:left w:val="single" w:sz="6" w:space="0" w:color="000000"/>
+              <w:bottom w:val="single" w:sz="6" w:space="0" w:color="000000"/>
+              <w:right w:val="single" w:sz="6" w:space="0" w:color="000000"/>
+            </w:tcBorders>
+          </w:tcPr>
+          <w:p>
+            <w:pPr>
+              <w:spacing w:before="240" w:after="240"/>
+              <w:ind w:left="61"/>
+              <w:rPr>
+                <w:rFonts w:ascii="Arial" w:hAnsi="Arial" w:cs="Arial"/>
+                <w:color w:val="000000"/>
+                <w:sz w:val="22"/>
+                <w:szCs w:val="22"/>
+                <w:lang w:val="es-CR" w:eastAsia="es-CR"/>
+              </w:rPr>
+            </w:pPr>
+            <w:r>
+              <w:rPr>
+                <w:rFonts w:ascii="Arial" w:hAnsi="Arial" w:cs="Arial"/>
+                <w:color w:val="000000"/>
+                <w:sz w:val="22"/>
+                <w:szCs w:val="22"/>
+                <w:lang w:val="es-CR" w:eastAsia="es-CR"/>
+              </w:rPr>
+              <w:t>Leer Plantilla de Notificación</w:t>
+            </w:r>
+          </w:p>
+        </w:tc>
+        <w:tc>
+          <w:tcPr>
+            <w:tcW w:w="2878" w:type="dxa"/>
+            <w:tcBorders>
+              <w:top w:val="single" w:sz="6" w:space="0" w:color="000000"/>
+              <w:left w:val="single" w:sz="6" w:space="0" w:color="000000"/>
+              <w:bottom w:val="single" w:sz="6" w:space="0" w:color="000000"/>
+              <w:right w:val="single" w:sz="6" w:space="0" w:color="000000"/>
+            </w:tcBorders>
+            <w:tcMar>
+              <w:top w:w="0" w:type="dxa"/>
+              <w:left w:w="100" w:type="dxa"/>
+              <w:bottom w:w="0" w:type="dxa"/>
+              <w:right w:w="100" w:type="dxa"/>
+            </w:tcMar>
+            <w:hideMark/>
+          </w:tcPr>
+          <w:p>
+            <w:pPr>
+              <w:spacing w:before="240" w:after="240"/>
+              <w:jc w:val="center"/>
+              <w:rPr>
+                <w:rFonts w:ascii="Arial" w:hAnsi="Arial" w:cs="Arial"/>
+                <w:sz w:val="22"/>
+                <w:szCs w:val="22"/>
+                <w:lang w:val="en-US" w:eastAsia="es-CR"/>
+              </w:rPr>
+            </w:pPr>
+            <w:r>
+              <w:rPr>
+                <w:rFonts w:ascii="Arial" w:hAnsi="Arial" w:cs="Arial"/>
+                <w:sz w:val="22"/>
+                <w:szCs w:val="22"/>
+                <w:lang w:val="en-US" w:eastAsia="es-CR"/>
+              </w:rPr>
+              <w:t>No</w:t>
+            </w:r>
+          </w:p>
+        </w:tc>
+      </w:tr>
+      <w:tr>
+        <w:trPr>
+          <w:trHeight w:val="375"/>
+        </w:trPr>
+        <w:tc>
+          <w:tcPr>
+            <w:tcW w:w="2892" w:type="dxa"/>
+            <w:tcBorders>
+              <w:top w:val="single" w:sz="6" w:space="0" w:color="000000"/>
+              <w:left w:val="single" w:sz="6" w:space="0" w:color="000000"/>
+              <w:bottom w:val="single" w:sz="6" w:space="0" w:color="000000"/>
+              <w:right w:val="single" w:sz="6" w:space="0" w:color="000000"/>
+            </w:tcBorders>
+            <w:tcMar>
+              <w:top w:w="0" w:type="dxa"/>
+              <w:left w:w="100" w:type="dxa"/>
+              <w:bottom w:w="0" w:type="dxa"/>
+              <w:right w:w="100" w:type="dxa"/>
+            </w:tcMar>
+            <w:hideMark/>
+          </w:tcPr>
+          <w:p>
+            <w:pPr>
+              <w:spacing w:before="240" w:after="240"/>
+              <w:ind w:right="315"/>
+              <w:rPr>
+                <w:rFonts w:ascii="Arial" w:hAnsi="Arial" w:cs="Arial"/>
+                <w:sz w:val="22"/>
+                <w:szCs w:val="22"/>
+                <w:lang w:val="es-CR" w:eastAsia="es-CR"/>
+              </w:rPr>
+            </w:pPr>
+            <w:r>
+              <w:rPr>
+                <w:rFonts w:ascii="Arial" w:hAnsi="Arial" w:cs="Arial"/>
+                <w:color w:val="000000"/>
+                <w:sz w:val="22"/>
+                <w:szCs w:val="22"/>
+                <w:lang w:eastAsia="es-CR"/>
+              </w:rPr>
+              <w:t>Kevin Venegas Bermúdez</w:t>
+            </w:r>
+          </w:p>
+        </w:tc>
+        <w:tc>
+          <w:tcPr>
+            <w:tcW w:w="2278" w:type="dxa"/>
+            <w:tcBorders>
+              <w:top w:val="single" w:sz="6" w:space="0" w:color="000000"/>
+              <w:left w:val="single" w:sz="6" w:space="0" w:color="000000"/>
+              <w:bottom w:val="single" w:sz="6" w:space="0" w:color="000000"/>
+              <w:right w:val="single" w:sz="6" w:space="0" w:color="000000"/>
+            </w:tcBorders>
+            <w:tcMar>
+              <w:top w:w="0" w:type="dxa"/>
+              <w:left w:w="100" w:type="dxa"/>
+              <w:bottom w:w="0" w:type="dxa"/>
+              <w:right w:w="100" w:type="dxa"/>
+            </w:tcMar>
+            <w:hideMark/>
+          </w:tcPr>
+          <w:p>
+            <w:pPr>
+              <w:spacing w:before="240" w:after="240"/>
+              <w:rPr>
+                <w:rFonts w:ascii="Arial" w:hAnsi="Arial" w:cs="Arial"/>
+                <w:sz w:val="22"/>
+                <w:szCs w:val="22"/>
+              </w:rPr>
+            </w:pPr>
+            <w:r>
+              <w:rPr>
+                <w:rFonts w:ascii="Arial" w:hAnsi="Arial" w:cs="Arial"/>
+                <w:sz w:val="22"/>
+                <w:szCs w:val="22"/>
+              </w:rPr>
+              <w:t>Agregar el nombre del contacto de emergencia del Cliente</w:t>
+            </w:r>
+          </w:p>
+          <w:p>
+            <w:pPr>
+              <w:spacing w:before="240" w:after="240"/>
+              <w:rPr>
+                <w:rFonts w:ascii="Arial" w:hAnsi="Arial" w:cs="Arial"/>
+                <w:sz w:val="22"/>
+                <w:szCs w:val="22"/>
+                <w:lang w:val="es-CR" w:eastAsia="es-CR"/>
+              </w:rPr>
+            </w:pPr>
+            <w:r>
+              <w:rPr>
+                <w:rFonts w:ascii="Arial" w:hAnsi="Arial" w:cs="Arial"/>
+                <w:sz w:val="22"/>
+                <w:szCs w:val="22"/>
+              </w:rPr>
+              <w:t>Modificar el campo de contacto de emergencia existente</w:t>
+            </w:r>
+          </w:p>
+        </w:tc>
+        <w:tc>
+          <w:tcPr>
+            <w:tcW w:w="2340" w:type="dxa"/>
+            <w:tcBorders>
+              <w:top w:val="single" w:sz="6" w:space="0" w:color="000000"/>
+              <w:left w:val="single" w:sz="6" w:space="0" w:color="000000"/>
+              <w:bottom w:val="single" w:sz="6" w:space="0" w:color="000000"/>
+              <w:right w:val="single" w:sz="6" w:space="0" w:color="000000"/>
+            </w:tcBorders>
+          </w:tcPr>
+          <w:p>
+            <w:pPr>
+              <w:spacing w:before="240" w:after="240"/>
+              <w:ind w:left="61"/>
+              <w:rPr>
+                <w:rFonts w:ascii="Arial" w:hAnsi="Arial" w:cs="Arial"/>
+                <w:color w:val="000000"/>
+                <w:sz w:val="22"/>
+                <w:szCs w:val="22"/>
+                <w:lang w:val="es-CR" w:eastAsia="es-CR"/>
+              </w:rPr>
+            </w:pPr>
+            <w:r>
+              <w:rPr>
+                <w:rFonts w:ascii="Arial" w:hAnsi="Arial" w:cs="Arial"/>
+                <w:color w:val="000000"/>
+                <w:sz w:val="22"/>
+                <w:szCs w:val="22"/>
+                <w:lang w:val="es-CR" w:eastAsia="es-CR"/>
+              </w:rPr>
+              <w:t>Agregar botón en cada cliente que lo envíe a la tabla de medidas corporales</w:t>
+            </w:r>
+          </w:p>
+        </w:tc>
+        <w:tc>
+          <w:tcPr>
+            <w:tcW w:w="2878" w:type="dxa"/>
+            <w:tcBorders>
+              <w:top w:val="single" w:sz="6" w:space="0" w:color="000000"/>
+              <w:left w:val="single" w:sz="6" w:space="0" w:color="000000"/>
+              <w:bottom w:val="single" w:sz="6" w:space="0" w:color="000000"/>
+              <w:right w:val="single" w:sz="6" w:space="0" w:color="000000"/>
+            </w:tcBorders>
+            <w:tcMar>
+              <w:top w:w="0" w:type="dxa"/>
+              <w:left w:w="100" w:type="dxa"/>
+              <w:bottom w:w="0" w:type="dxa"/>
+              <w:right w:w="100" w:type="dxa"/>
+            </w:tcMar>
+            <w:hideMark/>
+          </w:tcPr>
+          <w:p>
+            <w:pPr>
+              <w:spacing w:before="240" w:after="240"/>
+              <w:jc w:val="center"/>
+              <w:rPr>
+                <w:rFonts w:ascii="Arial" w:hAnsi="Arial" w:cs="Arial"/>
+                <w:sz w:val="22"/>
+                <w:szCs w:val="22"/>
+                <w:lang w:val="es-CR" w:eastAsia="es-CR"/>
+              </w:rPr>
+            </w:pPr>
+            <w:r>
+              <w:rPr>
+                <w:rFonts w:ascii="Arial" w:hAnsi="Arial" w:cs="Arial"/>
+                <w:color w:val="000000"/>
+                <w:sz w:val="22"/>
+                <w:szCs w:val="22"/>
+                <w:lang w:val="es-CR" w:eastAsia="es-CR"/>
+              </w:rPr>
+              <w:t>No</w:t>
+            </w:r>
+          </w:p>
+        </w:tc>
+      </w:tr>
+      <w:tr>
+        <w:trPr>
+          <w:trHeight w:val="375"/>
+        </w:trPr>
+        <w:tc>
+          <w:tcPr>
+            <w:tcW w:w="2892" w:type="dxa"/>
+            <w:tcBorders>
+              <w:top w:val="single" w:sz="6" w:space="0" w:color="000000"/>
+              <w:left w:val="single" w:sz="6" w:space="0" w:color="000000"/>
+              <w:bottom w:val="single" w:sz="6" w:space="0" w:color="000000"/>
+              <w:right w:val="single" w:sz="6" w:space="0" w:color="000000"/>
+            </w:tcBorders>
+            <w:tcMar>
+              <w:top w:w="0" w:type="dxa"/>
+              <w:left w:w="100" w:type="dxa"/>
+              <w:bottom w:w="0" w:type="dxa"/>
+              <w:right w:w="100" w:type="dxa"/>
+            </w:tcMar>
+            <w:hideMark/>
+          </w:tcPr>
+          <w:p>
+            <w:pPr>
+              <w:spacing w:before="240" w:after="240"/>
+              <w:ind w:right="315"/>
+              <w:rPr>
+                <w:rFonts w:ascii="Arial" w:hAnsi="Arial" w:cs="Arial"/>
+                <w:sz w:val="22"/>
+                <w:szCs w:val="22"/>
+                <w:lang w:val="es-CR" w:eastAsia="es-CR"/>
+              </w:rPr>
+            </w:pPr>
+            <w:r>
+              <w:rPr>
+                <w:rFonts w:ascii="Arial" w:hAnsi="Arial" w:cs="Arial"/>
+                <w:color w:val="000000"/>
+                <w:sz w:val="22"/>
+                <w:szCs w:val="22"/>
+                <w:lang w:val="es-CR" w:eastAsia="es-CR"/>
+              </w:rPr>
+              <w:t>Jordi</w:t>
+            </w:r>
+            <w:r>
+              <w:rPr>
+                <w:rFonts w:ascii="Arial" w:hAnsi="Arial" w:cs="Arial"/>
+                <w:color w:val="000000"/>
+                <w:sz w:val="22"/>
+                <w:szCs w:val="22"/>
+                <w:lang w:val="es-CR" w:eastAsia="es-CR"/>
+              </w:rPr>
+              <w:t xml:space="preserve"> Rivas </w:t>
+            </w:r>
+            <w:proofErr w:type="spellStart"/>
+            <w:r>
+              <w:rPr>
+                <w:rFonts w:ascii="Arial" w:hAnsi="Arial" w:cs="Arial"/>
+                <w:color w:val="000000"/>
+                <w:sz w:val="22"/>
+                <w:szCs w:val="22"/>
+                <w:lang w:val="es-CR" w:eastAsia="es-CR"/>
+              </w:rPr>
+              <w:t>Beita</w:t>
+            </w:r>
+            <w:proofErr w:type="spellEnd"/>
+          </w:p>
+        </w:tc>
+        <w:tc>
+          <w:tcPr>
+            <w:tcW w:w="2278" w:type="dxa"/>
+            <w:tcBorders>
+              <w:top w:val="single" w:sz="6" w:space="0" w:color="000000"/>
+              <w:left w:val="single" w:sz="6" w:space="0" w:color="000000"/>
+              <w:bottom w:val="single" w:sz="6" w:space="0" w:color="000000"/>
+              <w:right w:val="single" w:sz="6" w:space="0" w:color="000000"/>
+            </w:tcBorders>
+            <w:tcMar>
+              <w:top w:w="0" w:type="dxa"/>
+              <w:left w:w="100" w:type="dxa"/>
+              <w:bottom w:w="0" w:type="dxa"/>
+              <w:right w:w="100" w:type="dxa"/>
+            </w:tcMar>
+            <w:hideMark/>
+          </w:tcPr>
+          <w:p>
+            <w:pPr>
+              <w:spacing w:before="240" w:after="240"/>
+              <w:rPr>
+                <w:rFonts w:ascii="Arial" w:hAnsi="Arial" w:cs="Arial"/>
+                <w:sz w:val="22"/>
+                <w:szCs w:val="22"/>
+              </w:rPr>
+            </w:pPr>
+            <w:r>
+              <w:rPr>
+                <w:rFonts w:ascii="Arial" w:hAnsi="Arial" w:cs="Arial"/>
+                <w:sz w:val="22"/>
+                <w:szCs w:val="22"/>
+              </w:rPr>
+              <w:t>Crear Medidas Corporales</w:t>
+            </w:r>
+          </w:p>
+          <w:p>
+            <w:pPr>
+              <w:spacing w:before="240" w:after="240"/>
+              <w:rPr>
+                <w:rFonts w:ascii="Arial" w:hAnsi="Arial" w:cs="Arial"/>
+                <w:sz w:val="22"/>
+                <w:szCs w:val="22"/>
+              </w:rPr>
+            </w:pPr>
+            <w:r>
+              <w:rPr>
+                <w:rFonts w:ascii="Arial" w:hAnsi="Arial" w:cs="Arial"/>
+                <w:sz w:val="22"/>
+                <w:szCs w:val="22"/>
+              </w:rPr>
+              <w:lastRenderedPageBreak/>
+              <w:t>Crear vista del módulo Medidas Corporales</w:t>
+            </w:r>
+          </w:p>
+          <w:p>
+            <w:pPr>
+              <w:spacing w:before="240" w:after="240"/>
+              <w:rPr>
+                <w:rFonts w:ascii="Arial" w:hAnsi="Arial" w:cs="Arial"/>
+                <w:sz w:val="22"/>
+                <w:szCs w:val="22"/>
+                <w:lang w:val="es-CR" w:eastAsia="es-CR"/>
+              </w:rPr>
+            </w:pPr>
+          </w:p>
+        </w:tc>
+        <w:tc>
+          <w:tcPr>
+            <w:tcW w:w="2340" w:type="dxa"/>
+            <w:tcBorders>
+              <w:top w:val="single" w:sz="6" w:space="0" w:color="000000"/>
+              <w:left w:val="single" w:sz="6" w:space="0" w:color="000000"/>
+              <w:bottom w:val="single" w:sz="6" w:space="0" w:color="000000"/>
+              <w:right w:val="single" w:sz="6" w:space="0" w:color="000000"/>
+            </w:tcBorders>
+          </w:tcPr>
+          <w:p>
+            <w:pPr>
+              <w:spacing w:before="240" w:after="240"/>
+              <w:ind w:left="61"/>
+              <w:rPr>
+                <w:rFonts w:ascii="Arial" w:hAnsi="Arial" w:cs="Arial"/>
+                <w:sz w:val="22"/>
+                <w:szCs w:val="22"/>
+              </w:rPr>
+            </w:pPr>
+            <w:r>
+              <w:rPr>
+                <w:rFonts w:ascii="Arial" w:hAnsi="Arial" w:cs="Arial"/>
+                <w:sz w:val="22"/>
+                <w:szCs w:val="22"/>
+              </w:rPr>
+              <w:lastRenderedPageBreak/>
+              <w:t>Leer</w:t>
+            </w:r>
+            <w:r>
+              <w:rPr>
+                <w:rFonts w:ascii="Arial" w:hAnsi="Arial" w:cs="Arial"/>
+                <w:sz w:val="22"/>
+                <w:szCs w:val="22"/>
+              </w:rPr>
+              <w:t xml:space="preserve"> Medidas Corporales</w:t>
+            </w:r>
+          </w:p>
+          <w:p>
+            <w:pPr>
+              <w:spacing w:before="240" w:after="240"/>
+              <w:ind w:left="61"/>
+              <w:rPr>
+                <w:rFonts w:ascii="Arial" w:hAnsi="Arial" w:cs="Arial"/>
+                <w:color w:val="000000"/>
+                <w:sz w:val="22"/>
+                <w:szCs w:val="22"/>
+                <w:lang w:val="es-CR" w:eastAsia="es-CR"/>
+              </w:rPr>
+            </w:pPr>
+          </w:p>
+        </w:tc>
+        <w:tc>
+          <w:tcPr>
+            <w:tcW w:w="2878" w:type="dxa"/>
+            <w:tcBorders>
+              <w:top w:val="single" w:sz="6" w:space="0" w:color="000000"/>
+              <w:left w:val="single" w:sz="6" w:space="0" w:color="000000"/>
+              <w:bottom w:val="single" w:sz="6" w:space="0" w:color="000000"/>
+              <w:right w:val="single" w:sz="6" w:space="0" w:color="000000"/>
+            </w:tcBorders>
+            <w:tcMar>
+              <w:top w:w="0" w:type="dxa"/>
+              <w:left w:w="100" w:type="dxa"/>
+              <w:bottom w:w="0" w:type="dxa"/>
+              <w:right w:w="100" w:type="dxa"/>
+            </w:tcMar>
+            <w:hideMark/>
+          </w:tcPr>
+          <w:p>
+            <w:pPr>
+              <w:spacing w:before="240" w:after="240"/>
+              <w:jc w:val="center"/>
+              <w:rPr>
+                <w:rFonts w:ascii="Arial" w:hAnsi="Arial" w:cs="Arial"/>
+                <w:sz w:val="22"/>
+                <w:szCs w:val="22"/>
+                <w:lang w:val="es-CR" w:eastAsia="es-CR"/>
+              </w:rPr>
+            </w:pPr>
+            <w:r>
+              <w:rPr>
+                <w:rFonts w:ascii="Arial" w:hAnsi="Arial" w:cs="Arial"/>
+                <w:sz w:val="22"/>
+                <w:szCs w:val="22"/>
+                <w:lang w:val="es-CR" w:eastAsia="es-CR"/>
+              </w:rPr>
+              <w:t>No</w:t>
+            </w:r>
+          </w:p>
+        </w:tc>
+      </w:tr>
+      <w:tr>
+        <w:trPr>
+          <w:trHeight w:val="375"/>
+        </w:trPr>
+        <w:tc>
+          <w:tcPr>
+            <w:tcW w:w="2892" w:type="dxa"/>
+            <w:tcBorders>
+              <w:top w:val="single" w:sz="6" w:space="0" w:color="000000"/>
+              <w:left w:val="single" w:sz="6" w:space="0" w:color="000000"/>
+              <w:bottom w:val="single" w:sz="6" w:space="0" w:color="000000"/>
+              <w:right w:val="single" w:sz="6" w:space="0" w:color="000000"/>
+            </w:tcBorders>
+            <w:tcMar>
+              <w:top w:w="0" w:type="dxa"/>
+              <w:left w:w="100" w:type="dxa"/>
+              <w:bottom w:w="0" w:type="dxa"/>
+              <w:right w:w="100" w:type="dxa"/>
+            </w:tcMar>
+            <w:hideMark/>
+          </w:tcPr>
+          <w:p>
+            <w:pPr>
+              <w:spacing w:before="240" w:after="240"/>
+              <w:ind w:right="315"/>
+              <w:rPr>
+                <w:rFonts w:ascii="Arial" w:hAnsi="Arial" w:cs="Arial"/>
+                <w:sz w:val="22"/>
+                <w:szCs w:val="22"/>
+                <w:lang w:val="es-CR" w:eastAsia="es-CR"/>
+              </w:rPr>
+            </w:pPr>
+            <w:r>
+              <w:rPr>
+                <w:rFonts w:ascii="Arial" w:hAnsi="Arial" w:cs="Arial"/>
+                <w:color w:val="000000"/>
+                <w:sz w:val="22"/>
+                <w:szCs w:val="22"/>
+                <w:lang w:val="es-CR" w:eastAsia="es-CR"/>
+              </w:rPr>
+              <w:t>Gerald</w:t>
+            </w:r>
+            <w:r>
+              <w:rPr>
+                <w:rFonts w:ascii="Arial" w:hAnsi="Arial" w:cs="Arial"/>
+                <w:color w:val="000000"/>
+                <w:sz w:val="22"/>
+                <w:szCs w:val="22"/>
+                <w:lang w:val="es-CR" w:eastAsia="es-CR"/>
+              </w:rPr>
+              <w:t xml:space="preserve"> Calderón Castillo</w:t>
+            </w:r>
+          </w:p>
+        </w:tc>
+        <w:tc>
+          <w:tcPr>
+            <w:tcW w:w="2278" w:type="dxa"/>
+            <w:tcBorders>
+              <w:top w:val="single" w:sz="6" w:space="0" w:color="000000"/>
+              <w:left w:val="single" w:sz="6" w:space="0" w:color="000000"/>
+              <w:bottom w:val="single" w:sz="6" w:space="0" w:color="000000"/>
+              <w:right w:val="single" w:sz="6" w:space="0" w:color="000000"/>
+            </w:tcBorders>
+            <w:tcMar>
+              <w:top w:w="0" w:type="dxa"/>
+              <w:left w:w="100" w:type="dxa"/>
+              <w:bottom w:w="0" w:type="dxa"/>
+              <w:right w:w="100" w:type="dxa"/>
+            </w:tcMar>
+            <w:hideMark/>
+          </w:tcPr>
+          <w:p>
+            <w:pPr>
+              <w:spacing w:before="240" w:after="240"/>
+              <w:rPr>
+                <w:rFonts w:ascii="Arial" w:hAnsi="Arial" w:cs="Arial"/>
+                <w:sz w:val="22"/>
+                <w:szCs w:val="22"/>
+                <w:lang w:val="es-CR" w:eastAsia="es-CR"/>
+              </w:rPr>
+            </w:pPr>
+            <w:r>
+              <w:rPr>
+                <w:rFonts w:ascii="Arial" w:hAnsi="Arial" w:cs="Arial"/>
+                <w:sz w:val="22"/>
+                <w:szCs w:val="22"/>
+              </w:rPr>
+              <w:t>Investigar librería para crear documentos PDF y Excel</w:t>
+            </w:r>
+          </w:p>
+        </w:tc>
+        <w:tc>
+          <w:tcPr>
+            <w:tcW w:w="2340" w:type="dxa"/>
+            <w:tcBorders>
+              <w:top w:val="single" w:sz="6" w:space="0" w:color="000000"/>
+              <w:left w:val="single" w:sz="6" w:space="0" w:color="000000"/>
+              <w:bottom w:val="single" w:sz="6" w:space="0" w:color="000000"/>
+              <w:right w:val="single" w:sz="6" w:space="0" w:color="000000"/>
+            </w:tcBorders>
+          </w:tcPr>
+          <w:p>
+            <w:pPr>
+              <w:spacing w:before="240" w:after="240"/>
+              <w:ind w:left="61"/>
+              <w:rPr>
+                <w:rFonts w:ascii="Arial" w:hAnsi="Arial" w:cs="Arial"/>
+                <w:color w:val="000000"/>
+                <w:sz w:val="22"/>
+                <w:szCs w:val="22"/>
+                <w:lang w:val="es-CR" w:eastAsia="es-CR"/>
+              </w:rPr>
+            </w:pPr>
+            <w:r>
+              <w:rPr>
+                <w:rFonts w:ascii="Arial" w:hAnsi="Arial" w:cs="Arial"/>
+                <w:color w:val="000000"/>
+                <w:sz w:val="22"/>
+                <w:szCs w:val="22"/>
+                <w:lang w:val="es-CR" w:eastAsia="es-CR"/>
+              </w:rPr>
+              <w:t>Generar reportes de Inventario en PDF</w:t>
+            </w:r>
+          </w:p>
+        </w:tc>
+        <w:tc>
+          <w:tcPr>
+            <w:tcW w:w="2878" w:type="dxa"/>
+            <w:tcBorders>
+              <w:top w:val="single" w:sz="6" w:space="0" w:color="000000"/>
+              <w:left w:val="single" w:sz="6" w:space="0" w:color="000000"/>
+              <w:bottom w:val="single" w:sz="6" w:space="0" w:color="000000"/>
+              <w:right w:val="single" w:sz="6" w:space="0" w:color="000000"/>
+            </w:tcBorders>
+            <w:tcMar>
+              <w:top w:w="0" w:type="dxa"/>
+              <w:left w:w="100" w:type="dxa"/>
+              <w:bottom w:w="0" w:type="dxa"/>
+              <w:right w:w="100" w:type="dxa"/>
+            </w:tcMar>
+            <w:hideMark/>
+          </w:tcPr>
+          <w:p>
+            <w:pPr>
+              <w:spacing w:before="240" w:after="240"/>
+              <w:jc w:val="center"/>
+              <w:rPr>
+                <w:rFonts w:ascii="Arial" w:hAnsi="Arial" w:cs="Arial"/>
+                <w:sz w:val="22"/>
+                <w:szCs w:val="22"/>
+                <w:lang w:val="es-CR" w:eastAsia="es-CR"/>
+              </w:rPr>
+            </w:pPr>
+            <w:r>
+              <w:rPr>
+                <w:rFonts w:ascii="Arial" w:hAnsi="Arial" w:cs="Arial"/>
+                <w:sz w:val="22"/>
+                <w:szCs w:val="22"/>
+                <w:lang w:val="es-CR" w:eastAsia="es-CR"/>
+              </w:rPr>
+              <w:t>No</w:t>
+            </w:r>
+          </w:p>
+        </w:tc>
+      </w:tr>
+    </w:tbl>
     <w:p>
       <w:pPr>
         <w:pStyle w:val="Prrafodelista"/>
@@ -1483,20 +2363,30 @@
             <w:pPr>
               <w:pStyle w:val="Standard"/>
               <w:rPr>
+                <w:rFonts w:ascii="Arial" w:hAnsi="Arial" w:cs="Arial"/>
+                <w:sz w:val="22"/>
+                <w:szCs w:val="22"/>
+              </w:rPr>
+            </w:pPr>
+            <w:r>
+              <w:rPr>
+                <w:rFonts w:ascii="Arial" w:hAnsi="Arial" w:cs="Arial"/>
+                <w:sz w:val="22"/>
+                <w:szCs w:val="22"/>
+              </w:rPr>
+              <w:t>Agregar el nombre del contacto de emergencia del Cliente</w:t>
+            </w:r>
+          </w:p>
+          <w:p>
+            <w:pPr>
+              <w:pStyle w:val="Standard"/>
+              <w:rPr>
                 <w:rFonts w:ascii="Arial" w:eastAsia="Arial Unicode MS" w:hAnsi="Arial" w:cs="Arial"/>
                 <w:sz w:val="22"/>
                 <w:szCs w:val="22"/>
                 <w:lang w:val="es-ES"/>
               </w:rPr>
             </w:pPr>
-            <w:r>
-              <w:rPr>
-                <w:rFonts w:ascii="Arial" w:hAnsi="Arial" w:cs="Arial"/>
-                <w:sz w:val="22"/>
-                <w:szCs w:val="22"/>
-              </w:rPr>
-              <w:t>Agregar el nombre del contacto de emergencia del Cliente</w:t>
-            </w:r>
           </w:p>
         </w:tc>
         <w:tc>
@@ -1611,9 +2501,8 @@
                 <w:szCs w:val="22"/>
                 <w:lang w:val="es-ES"/>
               </w:rPr>
-              <w:t xml:space="preserve">Kevin </w:t>
-            </w:r>
-            <w:proofErr w:type="spellStart"/>
+              <w:t>Kevin Vene</w:t>
+            </w:r>
             <w:r>
               <w:rPr>
                 <w:rFonts w:ascii="Arial" w:eastAsia="Arial Unicode MS" w:hAnsi="Arial" w:cs="Arial"/>
@@ -1621,9 +2510,8 @@
                 <w:szCs w:val="22"/>
                 <w:lang w:val="es-ES"/>
               </w:rPr>
-              <w:t>Veneas</w:t>
-            </w:r>
-            <w:proofErr w:type="spellEnd"/>
+              <w:t>g</w:t>
+            </w:r>
             <w:r>
               <w:rPr>
                 <w:rFonts w:ascii="Arial" w:eastAsia="Arial Unicode MS" w:hAnsi="Arial" w:cs="Arial"/>
@@ -1631,7 +2519,7 @@
                 <w:szCs w:val="22"/>
                 <w:lang w:val="es-ES"/>
               </w:rPr>
-              <w:t xml:space="preserve"> Bermúdez</w:t>
+              <w:t>as Bermúdez</w:t>
             </w:r>
           </w:p>
         </w:tc>
@@ -1867,7 +2755,6 @@
                 <w:sz w:val="22"/>
                 <w:szCs w:val="22"/>
               </w:rPr>
-              <w:lastRenderedPageBreak/>
               <w:t>Crear Medidas Corporales</w:t>
             </w:r>
           </w:p>

</xml_diff>

<commit_message>
[17/03 9:30h] Adjuntar nuevas minutas dailys (#17)
</commit_message>
<xml_diff>
--- a/Scrum/minutas/2025-03-13 Sprint1 Daily2.docx
+++ b/Scrum/minutas/2025-03-13 Sprint1 Daily2.docx
@@ -151,7 +151,7 @@
           <w:u w:val="single"/>
           <w:lang w:val="en-US" w:eastAsia="es-CR"/>
         </w:rPr>
-        <w:t>2</w:t>
+        <w:t>3</w:t>
       </w:r>
       <w:r>
         <w:rPr>
@@ -1149,48 +1149,928 @@
         <w:t>Reporte de Avance por Participante</w:t>
       </w:r>
     </w:p>
-    <w:p>
-      <w:pPr>
-        <w:pStyle w:val="Prrafodelista"/>
-        <w:shd w:val="clear" w:color="auto" w:fill="FFFFFF"/>
-        <w:spacing w:before="100" w:beforeAutospacing="1" w:line="276" w:lineRule="auto"/>
-        <w:rPr>
-          <w:rFonts w:ascii="Arial" w:eastAsia="Arial Unicode MS" w:hAnsi="Arial" w:cs="Arial"/>
-          <w:sz w:val="24"/>
-          <w:szCs w:val="24"/>
-          <w:lang w:val="es-ES"/>
-        </w:rPr>
-      </w:pPr>
-      <w:r>
-        <w:rPr>
-          <w:rFonts w:ascii="Arial" w:eastAsia="Arial Unicode MS" w:hAnsi="Arial" w:cs="Arial"/>
-          <w:sz w:val="24"/>
-          <w:szCs w:val="24"/>
-          <w:lang w:val="es-ES"/>
-        </w:rPr>
-        <w:t>Todos lograron completar sus tareas asignadas el día anterior (</w:t>
-      </w:r>
-      <w:proofErr w:type="spellStart"/>
-      <w:r>
-        <w:rPr>
-          <w:rFonts w:ascii="Arial" w:eastAsia="Arial Unicode MS" w:hAnsi="Arial" w:cs="Arial"/>
-          <w:sz w:val="24"/>
-          <w:szCs w:val="24"/>
-          <w:lang w:val="es-ES"/>
-        </w:rPr>
-        <w:t>Daily</w:t>
-      </w:r>
-      <w:proofErr w:type="spellEnd"/>
-      <w:r>
-        <w:rPr>
-          <w:rFonts w:ascii="Arial" w:eastAsia="Arial Unicode MS" w:hAnsi="Arial" w:cs="Arial"/>
-          <w:sz w:val="24"/>
-          <w:szCs w:val="24"/>
-          <w:lang w:val="es-ES"/>
-        </w:rPr>
-        <w:t xml:space="preserve"> 1). El único caso un poco distinto fue Jordi, quien completó al 100% una de las tareas y otra la dejó en 80%.</w:t>
-      </w:r>
-    </w:p>
+    <w:tbl>
+      <w:tblPr>
+        <w:tblW w:w="0" w:type="auto"/>
+        <w:tblInd w:w="418" w:type="dxa"/>
+        <w:tblCellMar>
+          <w:top w:w="15" w:type="dxa"/>
+          <w:left w:w="15" w:type="dxa"/>
+          <w:bottom w:w="15" w:type="dxa"/>
+          <w:right w:w="15" w:type="dxa"/>
+        </w:tblCellMar>
+        <w:tblLook w:val="04A0" w:firstRow="1" w:lastRow="0" w:firstColumn="1" w:lastColumn="0" w:noHBand="0" w:noVBand="1"/>
+      </w:tblPr>
+      <w:tblGrid>
+        <w:gridCol w:w="2892"/>
+        <w:gridCol w:w="2278"/>
+        <w:gridCol w:w="2340"/>
+        <w:gridCol w:w="2878"/>
+      </w:tblGrid>
+      <w:tr>
+        <w:trPr>
+          <w:trHeight w:val="375"/>
+        </w:trPr>
+        <w:tc>
+          <w:tcPr>
+            <w:tcW w:w="2892" w:type="dxa"/>
+            <w:tcBorders>
+              <w:top w:val="single" w:sz="6" w:space="0" w:color="000000"/>
+              <w:left w:val="single" w:sz="6" w:space="0" w:color="000000"/>
+              <w:bottom w:val="single" w:sz="6" w:space="0" w:color="000000"/>
+              <w:right w:val="single" w:sz="6" w:space="0" w:color="000000"/>
+            </w:tcBorders>
+            <w:shd w:val="clear" w:color="auto" w:fill="D1D1D1"/>
+            <w:tcMar>
+              <w:top w:w="0" w:type="dxa"/>
+              <w:left w:w="100" w:type="dxa"/>
+              <w:bottom w:w="0" w:type="dxa"/>
+              <w:right w:w="100" w:type="dxa"/>
+            </w:tcMar>
+            <w:hideMark/>
+          </w:tcPr>
+          <w:p>
+            <w:pPr>
+              <w:spacing w:before="240" w:after="240"/>
+              <w:jc w:val="center"/>
+              <w:rPr>
+                <w:rFonts w:ascii="Arial" w:hAnsi="Arial" w:cs="Arial"/>
+                <w:sz w:val="24"/>
+                <w:szCs w:val="24"/>
+                <w:lang w:val="es-CR" w:eastAsia="es-CR"/>
+              </w:rPr>
+            </w:pPr>
+            <w:r>
+              <w:rPr>
+                <w:rFonts w:ascii="Arial" w:hAnsi="Arial" w:cs="Arial"/>
+                <w:b/>
+                <w:bCs/>
+                <w:color w:val="000000"/>
+                <w:sz w:val="22"/>
+                <w:szCs w:val="22"/>
+                <w:lang w:val="es-CR" w:eastAsia="es-CR"/>
+              </w:rPr>
+              <w:t>Integrante</w:t>
+            </w:r>
+          </w:p>
+        </w:tc>
+        <w:tc>
+          <w:tcPr>
+            <w:tcW w:w="2278" w:type="dxa"/>
+            <w:tcBorders>
+              <w:top w:val="single" w:sz="6" w:space="0" w:color="000000"/>
+              <w:left w:val="single" w:sz="6" w:space="0" w:color="000000"/>
+              <w:bottom w:val="single" w:sz="6" w:space="0" w:color="000000"/>
+              <w:right w:val="single" w:sz="6" w:space="0" w:color="000000"/>
+            </w:tcBorders>
+            <w:shd w:val="clear" w:color="auto" w:fill="D1D1D1"/>
+            <w:tcMar>
+              <w:top w:w="0" w:type="dxa"/>
+              <w:left w:w="100" w:type="dxa"/>
+              <w:bottom w:w="0" w:type="dxa"/>
+              <w:right w:w="100" w:type="dxa"/>
+            </w:tcMar>
+            <w:hideMark/>
+          </w:tcPr>
+          <w:p>
+            <w:pPr>
+              <w:spacing w:before="240" w:after="240"/>
+              <w:jc w:val="center"/>
+              <w:rPr>
+                <w:rFonts w:ascii="Arial" w:hAnsi="Arial" w:cs="Arial"/>
+                <w:sz w:val="24"/>
+                <w:szCs w:val="24"/>
+                <w:lang w:val="es-CR" w:eastAsia="es-CR"/>
+              </w:rPr>
+            </w:pPr>
+            <w:r>
+              <w:rPr>
+                <w:rFonts w:ascii="Arial" w:hAnsi="Arial" w:cs="Arial"/>
+                <w:b/>
+                <w:bCs/>
+                <w:color w:val="000000"/>
+                <w:sz w:val="22"/>
+                <w:szCs w:val="22"/>
+                <w:lang w:val="es-CR" w:eastAsia="es-CR"/>
+              </w:rPr>
+              <w:t>Trabajo día previo</w:t>
+            </w:r>
+          </w:p>
+        </w:tc>
+        <w:tc>
+          <w:tcPr>
+            <w:tcW w:w="2340" w:type="dxa"/>
+            <w:tcBorders>
+              <w:top w:val="single" w:sz="6" w:space="0" w:color="000000"/>
+              <w:left w:val="single" w:sz="6" w:space="0" w:color="000000"/>
+              <w:bottom w:val="single" w:sz="6" w:space="0" w:color="000000"/>
+              <w:right w:val="single" w:sz="6" w:space="0" w:color="000000"/>
+            </w:tcBorders>
+            <w:shd w:val="clear" w:color="auto" w:fill="D1D1D1"/>
+          </w:tcPr>
+          <w:p>
+            <w:pPr>
+              <w:spacing w:before="240" w:after="240"/>
+              <w:jc w:val="center"/>
+              <w:rPr>
+                <w:rFonts w:ascii="Arial" w:hAnsi="Arial" w:cs="Arial"/>
+                <w:b/>
+                <w:bCs/>
+                <w:color w:val="000000"/>
+                <w:sz w:val="22"/>
+                <w:szCs w:val="22"/>
+                <w:lang w:val="es-CR" w:eastAsia="es-CR"/>
+              </w:rPr>
+            </w:pPr>
+            <w:r>
+              <w:rPr>
+                <w:rFonts w:ascii="Arial" w:hAnsi="Arial" w:cs="Arial"/>
+                <w:b/>
+                <w:bCs/>
+                <w:color w:val="000000"/>
+                <w:sz w:val="22"/>
+                <w:szCs w:val="22"/>
+                <w:lang w:val="es-CR" w:eastAsia="es-CR"/>
+              </w:rPr>
+              <w:t>Trabajo día actual</w:t>
+            </w:r>
+          </w:p>
+        </w:tc>
+        <w:tc>
+          <w:tcPr>
+            <w:tcW w:w="2878" w:type="dxa"/>
+            <w:tcBorders>
+              <w:top w:val="single" w:sz="6" w:space="0" w:color="000000"/>
+              <w:left w:val="single" w:sz="6" w:space="0" w:color="000000"/>
+              <w:bottom w:val="single" w:sz="6" w:space="0" w:color="000000"/>
+              <w:right w:val="single" w:sz="6" w:space="0" w:color="000000"/>
+            </w:tcBorders>
+            <w:shd w:val="clear" w:color="auto" w:fill="D1D1D1"/>
+            <w:tcMar>
+              <w:top w:w="0" w:type="dxa"/>
+              <w:left w:w="100" w:type="dxa"/>
+              <w:bottom w:w="0" w:type="dxa"/>
+              <w:right w:w="100" w:type="dxa"/>
+            </w:tcMar>
+            <w:hideMark/>
+          </w:tcPr>
+          <w:p>
+            <w:pPr>
+              <w:spacing w:before="240" w:after="240"/>
+              <w:jc w:val="center"/>
+              <w:rPr>
+                <w:rFonts w:ascii="Arial" w:hAnsi="Arial" w:cs="Arial"/>
+                <w:sz w:val="24"/>
+                <w:szCs w:val="24"/>
+                <w:lang w:val="es-CR" w:eastAsia="es-CR"/>
+              </w:rPr>
+            </w:pPr>
+            <w:r>
+              <w:rPr>
+                <w:rFonts w:ascii="Arial" w:hAnsi="Arial" w:cs="Arial"/>
+                <w:b/>
+                <w:bCs/>
+                <w:color w:val="000000"/>
+                <w:sz w:val="22"/>
+                <w:szCs w:val="22"/>
+                <w:lang w:val="es-CR" w:eastAsia="es-CR"/>
+              </w:rPr>
+              <w:t>Bloqueos / Impedimentos</w:t>
+            </w:r>
+          </w:p>
+        </w:tc>
+      </w:tr>
+      <w:tr>
+        <w:trPr>
+          <w:trHeight w:val="375"/>
+        </w:trPr>
+        <w:tc>
+          <w:tcPr>
+            <w:tcW w:w="2892" w:type="dxa"/>
+            <w:tcBorders>
+              <w:top w:val="single" w:sz="6" w:space="0" w:color="000000"/>
+              <w:left w:val="single" w:sz="6" w:space="0" w:color="000000"/>
+              <w:bottom w:val="single" w:sz="6" w:space="0" w:color="000000"/>
+              <w:right w:val="single" w:sz="6" w:space="0" w:color="000000"/>
+            </w:tcBorders>
+            <w:tcMar>
+              <w:top w:w="0" w:type="dxa"/>
+              <w:left w:w="100" w:type="dxa"/>
+              <w:bottom w:w="0" w:type="dxa"/>
+              <w:right w:w="100" w:type="dxa"/>
+            </w:tcMar>
+            <w:hideMark/>
+          </w:tcPr>
+          <w:p>
+            <w:pPr>
+              <w:spacing w:before="240" w:after="240"/>
+              <w:ind w:right="405"/>
+              <w:rPr>
+                <w:rFonts w:ascii="Arial" w:hAnsi="Arial" w:cs="Arial"/>
+                <w:sz w:val="22"/>
+                <w:szCs w:val="22"/>
+                <w:lang w:val="en-US" w:eastAsia="es-CR"/>
+              </w:rPr>
+            </w:pPr>
+            <w:r>
+              <w:rPr>
+                <w:rFonts w:ascii="Arial" w:hAnsi="Arial" w:cs="Arial"/>
+                <w:color w:val="000000"/>
+                <w:sz w:val="22"/>
+                <w:szCs w:val="22"/>
+                <w:lang w:val="es-CR" w:eastAsia="es-CR"/>
+              </w:rPr>
+              <w:t>Jamyr</w:t>
+            </w:r>
+            <w:r>
+              <w:rPr>
+                <w:rFonts w:ascii="Arial" w:hAnsi="Arial" w:cs="Arial"/>
+                <w:color w:val="000000"/>
+                <w:sz w:val="22"/>
+                <w:szCs w:val="22"/>
+                <w:lang w:val="es-CR" w:eastAsia="es-CR"/>
+              </w:rPr>
+              <w:t xml:space="preserve"> González García</w:t>
+            </w:r>
+          </w:p>
+        </w:tc>
+        <w:tc>
+          <w:tcPr>
+            <w:tcW w:w="2278" w:type="dxa"/>
+            <w:tcBorders>
+              <w:top w:val="single" w:sz="6" w:space="0" w:color="000000"/>
+              <w:left w:val="single" w:sz="6" w:space="0" w:color="000000"/>
+              <w:bottom w:val="single" w:sz="6" w:space="0" w:color="000000"/>
+              <w:right w:val="single" w:sz="6" w:space="0" w:color="000000"/>
+            </w:tcBorders>
+            <w:tcMar>
+              <w:top w:w="0" w:type="dxa"/>
+              <w:left w:w="100" w:type="dxa"/>
+              <w:bottom w:w="0" w:type="dxa"/>
+              <w:right w:w="100" w:type="dxa"/>
+            </w:tcMar>
+            <w:hideMark/>
+          </w:tcPr>
+          <w:p>
+            <w:pPr>
+              <w:spacing w:before="240" w:after="240"/>
+              <w:rPr>
+                <w:rFonts w:ascii="Arial" w:hAnsi="Arial" w:cs="Arial"/>
+                <w:sz w:val="22"/>
+                <w:szCs w:val="22"/>
+                <w:lang w:val="es-CR" w:eastAsia="es-CR"/>
+              </w:rPr>
+            </w:pPr>
+            <w:r>
+              <w:rPr>
+                <w:rFonts w:ascii="Arial" w:hAnsi="Arial" w:cs="Arial"/>
+                <w:color w:val="000000"/>
+                <w:sz w:val="22"/>
+                <w:szCs w:val="22"/>
+                <w:lang w:val="es-CR" w:eastAsia="es-CR"/>
+              </w:rPr>
+              <w:t xml:space="preserve">Crear vista del módulo de Plantillas </w:t>
+            </w:r>
+          </w:p>
+        </w:tc>
+        <w:tc>
+          <w:tcPr>
+            <w:tcW w:w="2340" w:type="dxa"/>
+            <w:tcBorders>
+              <w:top w:val="single" w:sz="6" w:space="0" w:color="000000"/>
+              <w:left w:val="single" w:sz="6" w:space="0" w:color="000000"/>
+              <w:bottom w:val="single" w:sz="6" w:space="0" w:color="000000"/>
+              <w:right w:val="single" w:sz="6" w:space="0" w:color="000000"/>
+            </w:tcBorders>
+          </w:tcPr>
+          <w:p>
+            <w:pPr>
+              <w:spacing w:before="240" w:after="240"/>
+              <w:ind w:left="61"/>
+              <w:rPr>
+                <w:rFonts w:ascii="Arial" w:hAnsi="Arial" w:cs="Arial"/>
+                <w:color w:val="000000"/>
+                <w:sz w:val="22"/>
+                <w:szCs w:val="22"/>
+                <w:lang w:val="es-CR" w:eastAsia="es-CR"/>
+              </w:rPr>
+            </w:pPr>
+            <w:r>
+              <w:rPr>
+                <w:rFonts w:ascii="Arial" w:hAnsi="Arial" w:cs="Arial"/>
+                <w:color w:val="000000"/>
+                <w:sz w:val="22"/>
+                <w:szCs w:val="22"/>
+                <w:lang w:val="es-CR" w:eastAsia="es-CR"/>
+              </w:rPr>
+              <w:t>Leer Plantilla de Notificación</w:t>
+            </w:r>
+          </w:p>
+        </w:tc>
+        <w:tc>
+          <w:tcPr>
+            <w:tcW w:w="2878" w:type="dxa"/>
+            <w:tcBorders>
+              <w:top w:val="single" w:sz="6" w:space="0" w:color="000000"/>
+              <w:left w:val="single" w:sz="6" w:space="0" w:color="000000"/>
+              <w:bottom w:val="single" w:sz="6" w:space="0" w:color="000000"/>
+              <w:right w:val="single" w:sz="6" w:space="0" w:color="000000"/>
+            </w:tcBorders>
+            <w:tcMar>
+              <w:top w:w="0" w:type="dxa"/>
+              <w:left w:w="100" w:type="dxa"/>
+              <w:bottom w:w="0" w:type="dxa"/>
+              <w:right w:w="100" w:type="dxa"/>
+            </w:tcMar>
+            <w:hideMark/>
+          </w:tcPr>
+          <w:p>
+            <w:pPr>
+              <w:spacing w:before="240" w:after="240"/>
+              <w:jc w:val="center"/>
+              <w:rPr>
+                <w:rFonts w:ascii="Arial" w:hAnsi="Arial" w:cs="Arial"/>
+                <w:sz w:val="22"/>
+                <w:szCs w:val="22"/>
+                <w:lang w:val="en-US" w:eastAsia="es-CR"/>
+              </w:rPr>
+            </w:pPr>
+            <w:r>
+              <w:rPr>
+                <w:rFonts w:ascii="Arial" w:hAnsi="Arial" w:cs="Arial"/>
+                <w:sz w:val="22"/>
+                <w:szCs w:val="22"/>
+                <w:lang w:val="en-US" w:eastAsia="es-CR"/>
+              </w:rPr>
+              <w:t>No</w:t>
+            </w:r>
+          </w:p>
+        </w:tc>
+      </w:tr>
+      <w:tr>
+        <w:trPr>
+          <w:trHeight w:val="375"/>
+        </w:trPr>
+        <w:tc>
+          <w:tcPr>
+            <w:tcW w:w="2892" w:type="dxa"/>
+            <w:tcBorders>
+              <w:top w:val="single" w:sz="6" w:space="0" w:color="000000"/>
+              <w:left w:val="single" w:sz="6" w:space="0" w:color="000000"/>
+              <w:bottom w:val="single" w:sz="6" w:space="0" w:color="000000"/>
+              <w:right w:val="single" w:sz="6" w:space="0" w:color="000000"/>
+            </w:tcBorders>
+            <w:tcMar>
+              <w:top w:w="0" w:type="dxa"/>
+              <w:left w:w="100" w:type="dxa"/>
+              <w:bottom w:w="0" w:type="dxa"/>
+              <w:right w:w="100" w:type="dxa"/>
+            </w:tcMar>
+            <w:hideMark/>
+          </w:tcPr>
+          <w:p>
+            <w:pPr>
+              <w:spacing w:before="240" w:after="240"/>
+              <w:ind w:right="315"/>
+              <w:rPr>
+                <w:rFonts w:ascii="Arial" w:hAnsi="Arial" w:cs="Arial"/>
+                <w:sz w:val="22"/>
+                <w:szCs w:val="22"/>
+                <w:lang w:val="es-CR" w:eastAsia="es-CR"/>
+              </w:rPr>
+            </w:pPr>
+            <w:r>
+              <w:rPr>
+                <w:rFonts w:ascii="Arial" w:hAnsi="Arial" w:cs="Arial"/>
+                <w:color w:val="000000"/>
+                <w:sz w:val="22"/>
+                <w:szCs w:val="22"/>
+                <w:lang w:eastAsia="es-CR"/>
+              </w:rPr>
+              <w:t>Kevin Venegas Bermúdez</w:t>
+            </w:r>
+          </w:p>
+        </w:tc>
+        <w:tc>
+          <w:tcPr>
+            <w:tcW w:w="2278" w:type="dxa"/>
+            <w:tcBorders>
+              <w:top w:val="single" w:sz="6" w:space="0" w:color="000000"/>
+              <w:left w:val="single" w:sz="6" w:space="0" w:color="000000"/>
+              <w:bottom w:val="single" w:sz="6" w:space="0" w:color="000000"/>
+              <w:right w:val="single" w:sz="6" w:space="0" w:color="000000"/>
+            </w:tcBorders>
+            <w:tcMar>
+              <w:top w:w="0" w:type="dxa"/>
+              <w:left w:w="100" w:type="dxa"/>
+              <w:bottom w:w="0" w:type="dxa"/>
+              <w:right w:w="100" w:type="dxa"/>
+            </w:tcMar>
+            <w:hideMark/>
+          </w:tcPr>
+          <w:p>
+            <w:pPr>
+              <w:spacing w:before="240" w:after="240"/>
+              <w:rPr>
+                <w:rFonts w:ascii="Arial" w:hAnsi="Arial" w:cs="Arial"/>
+                <w:sz w:val="22"/>
+                <w:szCs w:val="22"/>
+              </w:rPr>
+            </w:pPr>
+            <w:r>
+              <w:rPr>
+                <w:rFonts w:ascii="Arial" w:hAnsi="Arial" w:cs="Arial"/>
+                <w:sz w:val="22"/>
+                <w:szCs w:val="22"/>
+              </w:rPr>
+              <w:t>Agregar el nombre del contacto de emergencia del Cliente</w:t>
+            </w:r>
+          </w:p>
+          <w:p>
+            <w:pPr>
+              <w:spacing w:before="240" w:after="240"/>
+              <w:rPr>
+                <w:rFonts w:ascii="Arial" w:hAnsi="Arial" w:cs="Arial"/>
+                <w:sz w:val="22"/>
+                <w:szCs w:val="22"/>
+                <w:lang w:val="es-CR" w:eastAsia="es-CR"/>
+              </w:rPr>
+            </w:pPr>
+            <w:r>
+              <w:rPr>
+                <w:rFonts w:ascii="Arial" w:hAnsi="Arial" w:cs="Arial"/>
+                <w:sz w:val="22"/>
+                <w:szCs w:val="22"/>
+              </w:rPr>
+              <w:t>Modificar el campo de contacto de emergencia existente</w:t>
+            </w:r>
+          </w:p>
+        </w:tc>
+        <w:tc>
+          <w:tcPr>
+            <w:tcW w:w="2340" w:type="dxa"/>
+            <w:tcBorders>
+              <w:top w:val="single" w:sz="6" w:space="0" w:color="000000"/>
+              <w:left w:val="single" w:sz="6" w:space="0" w:color="000000"/>
+              <w:bottom w:val="single" w:sz="6" w:space="0" w:color="000000"/>
+              <w:right w:val="single" w:sz="6" w:space="0" w:color="000000"/>
+            </w:tcBorders>
+          </w:tcPr>
+          <w:p>
+            <w:pPr>
+              <w:spacing w:before="240" w:after="240"/>
+              <w:ind w:left="61"/>
+              <w:rPr>
+                <w:rFonts w:ascii="Arial" w:hAnsi="Arial" w:cs="Arial"/>
+                <w:color w:val="000000"/>
+                <w:sz w:val="22"/>
+                <w:szCs w:val="22"/>
+                <w:lang w:val="es-CR" w:eastAsia="es-CR"/>
+              </w:rPr>
+            </w:pPr>
+            <w:r>
+              <w:rPr>
+                <w:rFonts w:ascii="Arial" w:hAnsi="Arial" w:cs="Arial"/>
+                <w:color w:val="000000"/>
+                <w:sz w:val="22"/>
+                <w:szCs w:val="22"/>
+                <w:lang w:val="es-CR" w:eastAsia="es-CR"/>
+              </w:rPr>
+              <w:t>Agregar botón en cada cliente que lo envíe a la tabla de medidas corporales</w:t>
+            </w:r>
+          </w:p>
+        </w:tc>
+        <w:tc>
+          <w:tcPr>
+            <w:tcW w:w="2878" w:type="dxa"/>
+            <w:tcBorders>
+              <w:top w:val="single" w:sz="6" w:space="0" w:color="000000"/>
+              <w:left w:val="single" w:sz="6" w:space="0" w:color="000000"/>
+              <w:bottom w:val="single" w:sz="6" w:space="0" w:color="000000"/>
+              <w:right w:val="single" w:sz="6" w:space="0" w:color="000000"/>
+            </w:tcBorders>
+            <w:tcMar>
+              <w:top w:w="0" w:type="dxa"/>
+              <w:left w:w="100" w:type="dxa"/>
+              <w:bottom w:w="0" w:type="dxa"/>
+              <w:right w:w="100" w:type="dxa"/>
+            </w:tcMar>
+            <w:hideMark/>
+          </w:tcPr>
+          <w:p>
+            <w:pPr>
+              <w:spacing w:before="240" w:after="240"/>
+              <w:jc w:val="center"/>
+              <w:rPr>
+                <w:rFonts w:ascii="Arial" w:hAnsi="Arial" w:cs="Arial"/>
+                <w:sz w:val="22"/>
+                <w:szCs w:val="22"/>
+                <w:lang w:val="es-CR" w:eastAsia="es-CR"/>
+              </w:rPr>
+            </w:pPr>
+            <w:r>
+              <w:rPr>
+                <w:rFonts w:ascii="Arial" w:hAnsi="Arial" w:cs="Arial"/>
+                <w:color w:val="000000"/>
+                <w:sz w:val="22"/>
+                <w:szCs w:val="22"/>
+                <w:lang w:val="es-CR" w:eastAsia="es-CR"/>
+              </w:rPr>
+              <w:t>No</w:t>
+            </w:r>
+          </w:p>
+        </w:tc>
+      </w:tr>
+      <w:tr>
+        <w:trPr>
+          <w:trHeight w:val="375"/>
+        </w:trPr>
+        <w:tc>
+          <w:tcPr>
+            <w:tcW w:w="2892" w:type="dxa"/>
+            <w:tcBorders>
+              <w:top w:val="single" w:sz="6" w:space="0" w:color="000000"/>
+              <w:left w:val="single" w:sz="6" w:space="0" w:color="000000"/>
+              <w:bottom w:val="single" w:sz="6" w:space="0" w:color="000000"/>
+              <w:right w:val="single" w:sz="6" w:space="0" w:color="000000"/>
+            </w:tcBorders>
+            <w:tcMar>
+              <w:top w:w="0" w:type="dxa"/>
+              <w:left w:w="100" w:type="dxa"/>
+              <w:bottom w:w="0" w:type="dxa"/>
+              <w:right w:w="100" w:type="dxa"/>
+            </w:tcMar>
+            <w:hideMark/>
+          </w:tcPr>
+          <w:p>
+            <w:pPr>
+              <w:spacing w:before="240" w:after="240"/>
+              <w:ind w:right="315"/>
+              <w:rPr>
+                <w:rFonts w:ascii="Arial" w:hAnsi="Arial" w:cs="Arial"/>
+                <w:sz w:val="22"/>
+                <w:szCs w:val="22"/>
+                <w:lang w:val="es-CR" w:eastAsia="es-CR"/>
+              </w:rPr>
+            </w:pPr>
+            <w:r>
+              <w:rPr>
+                <w:rFonts w:ascii="Arial" w:hAnsi="Arial" w:cs="Arial"/>
+                <w:color w:val="000000"/>
+                <w:sz w:val="22"/>
+                <w:szCs w:val="22"/>
+                <w:lang w:val="es-CR" w:eastAsia="es-CR"/>
+              </w:rPr>
+              <w:t>Jordi</w:t>
+            </w:r>
+            <w:r>
+              <w:rPr>
+                <w:rFonts w:ascii="Arial" w:hAnsi="Arial" w:cs="Arial"/>
+                <w:color w:val="000000"/>
+                <w:sz w:val="22"/>
+                <w:szCs w:val="22"/>
+                <w:lang w:val="es-CR" w:eastAsia="es-CR"/>
+              </w:rPr>
+              <w:t xml:space="preserve"> Rivas </w:t>
+            </w:r>
+            <w:proofErr w:type="spellStart"/>
+            <w:r>
+              <w:rPr>
+                <w:rFonts w:ascii="Arial" w:hAnsi="Arial" w:cs="Arial"/>
+                <w:color w:val="000000"/>
+                <w:sz w:val="22"/>
+                <w:szCs w:val="22"/>
+                <w:lang w:val="es-CR" w:eastAsia="es-CR"/>
+              </w:rPr>
+              <w:t>Beita</w:t>
+            </w:r>
+            <w:proofErr w:type="spellEnd"/>
+          </w:p>
+        </w:tc>
+        <w:tc>
+          <w:tcPr>
+            <w:tcW w:w="2278" w:type="dxa"/>
+            <w:tcBorders>
+              <w:top w:val="single" w:sz="6" w:space="0" w:color="000000"/>
+              <w:left w:val="single" w:sz="6" w:space="0" w:color="000000"/>
+              <w:bottom w:val="single" w:sz="6" w:space="0" w:color="000000"/>
+              <w:right w:val="single" w:sz="6" w:space="0" w:color="000000"/>
+            </w:tcBorders>
+            <w:tcMar>
+              <w:top w:w="0" w:type="dxa"/>
+              <w:left w:w="100" w:type="dxa"/>
+              <w:bottom w:w="0" w:type="dxa"/>
+              <w:right w:w="100" w:type="dxa"/>
+            </w:tcMar>
+            <w:hideMark/>
+          </w:tcPr>
+          <w:p>
+            <w:pPr>
+              <w:spacing w:before="240" w:after="240"/>
+              <w:rPr>
+                <w:rFonts w:ascii="Arial" w:hAnsi="Arial" w:cs="Arial"/>
+                <w:sz w:val="22"/>
+                <w:szCs w:val="22"/>
+              </w:rPr>
+            </w:pPr>
+            <w:r>
+              <w:rPr>
+                <w:rFonts w:ascii="Arial" w:hAnsi="Arial" w:cs="Arial"/>
+                <w:sz w:val="22"/>
+                <w:szCs w:val="22"/>
+              </w:rPr>
+              <w:t>Crear Medidas Corporales</w:t>
+            </w:r>
+          </w:p>
+          <w:p>
+            <w:pPr>
+              <w:spacing w:before="240" w:after="240"/>
+              <w:rPr>
+                <w:rFonts w:ascii="Arial" w:hAnsi="Arial" w:cs="Arial"/>
+                <w:sz w:val="22"/>
+                <w:szCs w:val="22"/>
+              </w:rPr>
+            </w:pPr>
+            <w:r>
+              <w:rPr>
+                <w:rFonts w:ascii="Arial" w:hAnsi="Arial" w:cs="Arial"/>
+                <w:sz w:val="22"/>
+                <w:szCs w:val="22"/>
+              </w:rPr>
+              <w:lastRenderedPageBreak/>
+              <w:t>Crear vista del módulo Medidas Corporales</w:t>
+            </w:r>
+          </w:p>
+          <w:p>
+            <w:pPr>
+              <w:spacing w:before="240" w:after="240"/>
+              <w:rPr>
+                <w:rFonts w:ascii="Arial" w:hAnsi="Arial" w:cs="Arial"/>
+                <w:sz w:val="22"/>
+                <w:szCs w:val="22"/>
+                <w:lang w:val="es-CR" w:eastAsia="es-CR"/>
+              </w:rPr>
+            </w:pPr>
+          </w:p>
+        </w:tc>
+        <w:tc>
+          <w:tcPr>
+            <w:tcW w:w="2340" w:type="dxa"/>
+            <w:tcBorders>
+              <w:top w:val="single" w:sz="6" w:space="0" w:color="000000"/>
+              <w:left w:val="single" w:sz="6" w:space="0" w:color="000000"/>
+              <w:bottom w:val="single" w:sz="6" w:space="0" w:color="000000"/>
+              <w:right w:val="single" w:sz="6" w:space="0" w:color="000000"/>
+            </w:tcBorders>
+          </w:tcPr>
+          <w:p>
+            <w:pPr>
+              <w:spacing w:before="240" w:after="240"/>
+              <w:ind w:left="61"/>
+              <w:rPr>
+                <w:rFonts w:ascii="Arial" w:hAnsi="Arial" w:cs="Arial"/>
+                <w:sz w:val="22"/>
+                <w:szCs w:val="22"/>
+              </w:rPr>
+            </w:pPr>
+            <w:r>
+              <w:rPr>
+                <w:rFonts w:ascii="Arial" w:hAnsi="Arial" w:cs="Arial"/>
+                <w:sz w:val="22"/>
+                <w:szCs w:val="22"/>
+              </w:rPr>
+              <w:lastRenderedPageBreak/>
+              <w:t>Leer</w:t>
+            </w:r>
+            <w:r>
+              <w:rPr>
+                <w:rFonts w:ascii="Arial" w:hAnsi="Arial" w:cs="Arial"/>
+                <w:sz w:val="22"/>
+                <w:szCs w:val="22"/>
+              </w:rPr>
+              <w:t xml:space="preserve"> Medidas Corporales</w:t>
+            </w:r>
+          </w:p>
+          <w:p>
+            <w:pPr>
+              <w:spacing w:before="240" w:after="240"/>
+              <w:ind w:left="61"/>
+              <w:rPr>
+                <w:rFonts w:ascii="Arial" w:hAnsi="Arial" w:cs="Arial"/>
+                <w:color w:val="000000"/>
+                <w:sz w:val="22"/>
+                <w:szCs w:val="22"/>
+                <w:lang w:val="es-CR" w:eastAsia="es-CR"/>
+              </w:rPr>
+            </w:pPr>
+          </w:p>
+        </w:tc>
+        <w:tc>
+          <w:tcPr>
+            <w:tcW w:w="2878" w:type="dxa"/>
+            <w:tcBorders>
+              <w:top w:val="single" w:sz="6" w:space="0" w:color="000000"/>
+              <w:left w:val="single" w:sz="6" w:space="0" w:color="000000"/>
+              <w:bottom w:val="single" w:sz="6" w:space="0" w:color="000000"/>
+              <w:right w:val="single" w:sz="6" w:space="0" w:color="000000"/>
+            </w:tcBorders>
+            <w:tcMar>
+              <w:top w:w="0" w:type="dxa"/>
+              <w:left w:w="100" w:type="dxa"/>
+              <w:bottom w:w="0" w:type="dxa"/>
+              <w:right w:w="100" w:type="dxa"/>
+            </w:tcMar>
+            <w:hideMark/>
+          </w:tcPr>
+          <w:p>
+            <w:pPr>
+              <w:spacing w:before="240" w:after="240"/>
+              <w:jc w:val="center"/>
+              <w:rPr>
+                <w:rFonts w:ascii="Arial" w:hAnsi="Arial" w:cs="Arial"/>
+                <w:sz w:val="22"/>
+                <w:szCs w:val="22"/>
+                <w:lang w:val="es-CR" w:eastAsia="es-CR"/>
+              </w:rPr>
+            </w:pPr>
+            <w:r>
+              <w:rPr>
+                <w:rFonts w:ascii="Arial" w:hAnsi="Arial" w:cs="Arial"/>
+                <w:sz w:val="22"/>
+                <w:szCs w:val="22"/>
+                <w:lang w:val="es-CR" w:eastAsia="es-CR"/>
+              </w:rPr>
+              <w:t>No</w:t>
+            </w:r>
+          </w:p>
+        </w:tc>
+      </w:tr>
+      <w:tr>
+        <w:trPr>
+          <w:trHeight w:val="375"/>
+        </w:trPr>
+        <w:tc>
+          <w:tcPr>
+            <w:tcW w:w="2892" w:type="dxa"/>
+            <w:tcBorders>
+              <w:top w:val="single" w:sz="6" w:space="0" w:color="000000"/>
+              <w:left w:val="single" w:sz="6" w:space="0" w:color="000000"/>
+              <w:bottom w:val="single" w:sz="6" w:space="0" w:color="000000"/>
+              <w:right w:val="single" w:sz="6" w:space="0" w:color="000000"/>
+            </w:tcBorders>
+            <w:tcMar>
+              <w:top w:w="0" w:type="dxa"/>
+              <w:left w:w="100" w:type="dxa"/>
+              <w:bottom w:w="0" w:type="dxa"/>
+              <w:right w:w="100" w:type="dxa"/>
+            </w:tcMar>
+            <w:hideMark/>
+          </w:tcPr>
+          <w:p>
+            <w:pPr>
+              <w:spacing w:before="240" w:after="240"/>
+              <w:ind w:right="315"/>
+              <w:rPr>
+                <w:rFonts w:ascii="Arial" w:hAnsi="Arial" w:cs="Arial"/>
+                <w:sz w:val="22"/>
+                <w:szCs w:val="22"/>
+                <w:lang w:val="es-CR" w:eastAsia="es-CR"/>
+              </w:rPr>
+            </w:pPr>
+            <w:r>
+              <w:rPr>
+                <w:rFonts w:ascii="Arial" w:hAnsi="Arial" w:cs="Arial"/>
+                <w:color w:val="000000"/>
+                <w:sz w:val="22"/>
+                <w:szCs w:val="22"/>
+                <w:lang w:val="es-CR" w:eastAsia="es-CR"/>
+              </w:rPr>
+              <w:t>Gerald</w:t>
+            </w:r>
+            <w:r>
+              <w:rPr>
+                <w:rFonts w:ascii="Arial" w:hAnsi="Arial" w:cs="Arial"/>
+                <w:color w:val="000000"/>
+                <w:sz w:val="22"/>
+                <w:szCs w:val="22"/>
+                <w:lang w:val="es-CR" w:eastAsia="es-CR"/>
+              </w:rPr>
+              <w:t xml:space="preserve"> Calderón Castillo</w:t>
+            </w:r>
+          </w:p>
+        </w:tc>
+        <w:tc>
+          <w:tcPr>
+            <w:tcW w:w="2278" w:type="dxa"/>
+            <w:tcBorders>
+              <w:top w:val="single" w:sz="6" w:space="0" w:color="000000"/>
+              <w:left w:val="single" w:sz="6" w:space="0" w:color="000000"/>
+              <w:bottom w:val="single" w:sz="6" w:space="0" w:color="000000"/>
+              <w:right w:val="single" w:sz="6" w:space="0" w:color="000000"/>
+            </w:tcBorders>
+            <w:tcMar>
+              <w:top w:w="0" w:type="dxa"/>
+              <w:left w:w="100" w:type="dxa"/>
+              <w:bottom w:w="0" w:type="dxa"/>
+              <w:right w:w="100" w:type="dxa"/>
+            </w:tcMar>
+            <w:hideMark/>
+          </w:tcPr>
+          <w:p>
+            <w:pPr>
+              <w:spacing w:before="240" w:after="240"/>
+              <w:rPr>
+                <w:rFonts w:ascii="Arial" w:hAnsi="Arial" w:cs="Arial"/>
+                <w:sz w:val="22"/>
+                <w:szCs w:val="22"/>
+                <w:lang w:val="es-CR" w:eastAsia="es-CR"/>
+              </w:rPr>
+            </w:pPr>
+            <w:r>
+              <w:rPr>
+                <w:rFonts w:ascii="Arial" w:hAnsi="Arial" w:cs="Arial"/>
+                <w:sz w:val="22"/>
+                <w:szCs w:val="22"/>
+              </w:rPr>
+              <w:t>Investigar librería para crear documentos PDF y Excel</w:t>
+            </w:r>
+          </w:p>
+        </w:tc>
+        <w:tc>
+          <w:tcPr>
+            <w:tcW w:w="2340" w:type="dxa"/>
+            <w:tcBorders>
+              <w:top w:val="single" w:sz="6" w:space="0" w:color="000000"/>
+              <w:left w:val="single" w:sz="6" w:space="0" w:color="000000"/>
+              <w:bottom w:val="single" w:sz="6" w:space="0" w:color="000000"/>
+              <w:right w:val="single" w:sz="6" w:space="0" w:color="000000"/>
+            </w:tcBorders>
+          </w:tcPr>
+          <w:p>
+            <w:pPr>
+              <w:spacing w:before="240" w:after="240"/>
+              <w:ind w:left="61"/>
+              <w:rPr>
+                <w:rFonts w:ascii="Arial" w:hAnsi="Arial" w:cs="Arial"/>
+                <w:color w:val="000000"/>
+                <w:sz w:val="22"/>
+                <w:szCs w:val="22"/>
+                <w:lang w:val="es-CR" w:eastAsia="es-CR"/>
+              </w:rPr>
+            </w:pPr>
+            <w:r>
+              <w:rPr>
+                <w:rFonts w:ascii="Arial" w:hAnsi="Arial" w:cs="Arial"/>
+                <w:color w:val="000000"/>
+                <w:sz w:val="22"/>
+                <w:szCs w:val="22"/>
+                <w:lang w:val="es-CR" w:eastAsia="es-CR"/>
+              </w:rPr>
+              <w:t>Generar reportes de Inventario en PDF</w:t>
+            </w:r>
+          </w:p>
+        </w:tc>
+        <w:tc>
+          <w:tcPr>
+            <w:tcW w:w="2878" w:type="dxa"/>
+            <w:tcBorders>
+              <w:top w:val="single" w:sz="6" w:space="0" w:color="000000"/>
+              <w:left w:val="single" w:sz="6" w:space="0" w:color="000000"/>
+              <w:bottom w:val="single" w:sz="6" w:space="0" w:color="000000"/>
+              <w:right w:val="single" w:sz="6" w:space="0" w:color="000000"/>
+            </w:tcBorders>
+            <w:tcMar>
+              <w:top w:w="0" w:type="dxa"/>
+              <w:left w:w="100" w:type="dxa"/>
+              <w:bottom w:w="0" w:type="dxa"/>
+              <w:right w:w="100" w:type="dxa"/>
+            </w:tcMar>
+            <w:hideMark/>
+          </w:tcPr>
+          <w:p>
+            <w:pPr>
+              <w:spacing w:before="240" w:after="240"/>
+              <w:jc w:val="center"/>
+              <w:rPr>
+                <w:rFonts w:ascii="Arial" w:hAnsi="Arial" w:cs="Arial"/>
+                <w:sz w:val="22"/>
+                <w:szCs w:val="22"/>
+                <w:lang w:val="es-CR" w:eastAsia="es-CR"/>
+              </w:rPr>
+            </w:pPr>
+            <w:r>
+              <w:rPr>
+                <w:rFonts w:ascii="Arial" w:hAnsi="Arial" w:cs="Arial"/>
+                <w:sz w:val="22"/>
+                <w:szCs w:val="22"/>
+                <w:lang w:val="es-CR" w:eastAsia="es-CR"/>
+              </w:rPr>
+              <w:t>No</w:t>
+            </w:r>
+          </w:p>
+        </w:tc>
+      </w:tr>
+    </w:tbl>
     <w:p>
       <w:pPr>
         <w:pStyle w:val="Prrafodelista"/>
@@ -1483,20 +2363,30 @@
             <w:pPr>
               <w:pStyle w:val="Standard"/>
               <w:rPr>
+                <w:rFonts w:ascii="Arial" w:hAnsi="Arial" w:cs="Arial"/>
+                <w:sz w:val="22"/>
+                <w:szCs w:val="22"/>
+              </w:rPr>
+            </w:pPr>
+            <w:r>
+              <w:rPr>
+                <w:rFonts w:ascii="Arial" w:hAnsi="Arial" w:cs="Arial"/>
+                <w:sz w:val="22"/>
+                <w:szCs w:val="22"/>
+              </w:rPr>
+              <w:t>Agregar el nombre del contacto de emergencia del Cliente</w:t>
+            </w:r>
+          </w:p>
+          <w:p>
+            <w:pPr>
+              <w:pStyle w:val="Standard"/>
+              <w:rPr>
                 <w:rFonts w:ascii="Arial" w:eastAsia="Arial Unicode MS" w:hAnsi="Arial" w:cs="Arial"/>
                 <w:sz w:val="22"/>
                 <w:szCs w:val="22"/>
                 <w:lang w:val="es-ES"/>
               </w:rPr>
             </w:pPr>
-            <w:r>
-              <w:rPr>
-                <w:rFonts w:ascii="Arial" w:hAnsi="Arial" w:cs="Arial"/>
-                <w:sz w:val="22"/>
-                <w:szCs w:val="22"/>
-              </w:rPr>
-              <w:t>Agregar el nombre del contacto de emergencia del Cliente</w:t>
-            </w:r>
           </w:p>
         </w:tc>
         <w:tc>
@@ -1611,9 +2501,8 @@
                 <w:szCs w:val="22"/>
                 <w:lang w:val="es-ES"/>
               </w:rPr>
-              <w:t xml:space="preserve">Kevin </w:t>
-            </w:r>
-            <w:proofErr w:type="spellStart"/>
+              <w:t>Kevin Vene</w:t>
+            </w:r>
             <w:r>
               <w:rPr>
                 <w:rFonts w:ascii="Arial" w:eastAsia="Arial Unicode MS" w:hAnsi="Arial" w:cs="Arial"/>
@@ -1621,9 +2510,8 @@
                 <w:szCs w:val="22"/>
                 <w:lang w:val="es-ES"/>
               </w:rPr>
-              <w:t>Veneas</w:t>
-            </w:r>
-            <w:proofErr w:type="spellEnd"/>
+              <w:t>g</w:t>
+            </w:r>
             <w:r>
               <w:rPr>
                 <w:rFonts w:ascii="Arial" w:eastAsia="Arial Unicode MS" w:hAnsi="Arial" w:cs="Arial"/>
@@ -1631,7 +2519,7 @@
                 <w:szCs w:val="22"/>
                 <w:lang w:val="es-ES"/>
               </w:rPr>
-              <w:t xml:space="preserve"> Bermúdez</w:t>
+              <w:t>as Bermúdez</w:t>
             </w:r>
           </w:p>
         </w:tc>
@@ -1867,7 +2755,6 @@
                 <w:sz w:val="22"/>
                 <w:szCs w:val="22"/>
               </w:rPr>
-              <w:lastRenderedPageBreak/>
               <w:t>Crear Medidas Corporales</w:t>
             </w:r>
           </w:p>

</xml_diff>